<commit_message>
Atualizado o projeto de BD
</commit_message>
<xml_diff>
--- a/Banco de Dados/Projeto 2 - Banco de dados 2.docx
+++ b/Banco de Dados/Projeto 2 - Banco de dados 2.docx
@@ -1,6 +1,6 @@
 
 <file path=word/document.xml><?xml version="1.0" encoding="utf-8"?>
-<w:document xmlns:wpc="http://schemas.microsoft.com/office/word/2010/wordprocessingCanvas" xmlns:mc="http://schemas.openxmlformats.org/markup-compatibility/2006" xmlns:o="urn:schemas-microsoft-com:office:office" xmlns:r="http://schemas.openxmlformats.org/officeDocument/2006/relationships" xmlns:m="http://schemas.openxmlformats.org/officeDocument/2006/math" xmlns:v="urn:schemas-microsoft-com:vml" xmlns:wp14="http://schemas.microsoft.com/office/word/2010/wordprocessingDrawing" xmlns:wp="http://schemas.openxmlformats.org/drawingml/2006/wordprocessingDrawing" xmlns:w10="urn:schemas-microsoft-com:office:word" xmlns:w="http://schemas.openxmlformats.org/wordprocessingml/2006/main" xmlns:w14="http://schemas.microsoft.com/office/word/2010/wordml" xmlns:w15="http://schemas.microsoft.com/office/word/2012/wordml" xmlns:wpg="http://schemas.microsoft.com/office/word/2010/wordprocessingGroup" xmlns:wpi="http://schemas.microsoft.com/office/word/2010/wordprocessingInk" xmlns:wne="http://schemas.microsoft.com/office/word/2006/wordml" xmlns:wps="http://schemas.microsoft.com/office/word/2010/wordprocessingShape" mc:Ignorable="w14 w15 wp14">
+<w:document xmlns:wpc="http://schemas.microsoft.com/office/word/2010/wordprocessingCanvas" xmlns:mc="http://schemas.openxmlformats.org/markup-compatibility/2006" xmlns:o="urn:schemas-microsoft-com:office:office" xmlns:r="http://schemas.openxmlformats.org/officeDocument/2006/relationships" xmlns:m="http://schemas.openxmlformats.org/officeDocument/2006/math" xmlns:v="urn:schemas-microsoft-com:vml" xmlns:wp14="http://schemas.microsoft.com/office/word/2010/wordprocessingDrawing" xmlns:wp="http://schemas.openxmlformats.org/drawingml/2006/wordprocessingDrawing" xmlns:w10="urn:schemas-microsoft-com:office:word" xmlns:w="http://schemas.openxmlformats.org/wordprocessingml/2006/main" xmlns:w14="http://schemas.microsoft.com/office/word/2010/wordml" xmlns:wpg="http://schemas.microsoft.com/office/word/2010/wordprocessingGroup" xmlns:wpi="http://schemas.microsoft.com/office/word/2010/wordprocessingInk" xmlns:wne="http://schemas.microsoft.com/office/word/2006/wordml" xmlns:wps="http://schemas.microsoft.com/office/word/2010/wordprocessingShape" mc:Ignorable="w14 wp14">
   <w:body>
     <w:p>
       <w:pPr>
@@ -13,6 +13,8 @@
           <w:lang w:eastAsia="pt-BR"/>
         </w:rPr>
       </w:pPr>
+      <w:bookmarkStart w:id="0" w:name="_GoBack"/>
+      <w:bookmarkEnd w:id="0"/>
       <w:r>
         <w:rPr>
           <w:rFonts w:ascii="Arial" w:eastAsia="Times New Roman" w:hAnsi="Arial" w:cs="Arial"/>
@@ -601,8 +603,8 @@
         <w:p>
           <w:pPr>
             <w:sectPr>
-              <w:headerReference w:type="default" r:id="rId8"/>
-              <w:footerReference w:type="default" r:id="rId9"/>
+              <w:headerReference w:type="default" r:id="rId9"/>
+              <w:footerReference w:type="default" r:id="rId10"/>
               <w:pgSz w:w="11906" w:h="16838"/>
               <w:pgMar w:top="1701" w:right="1134" w:bottom="1134" w:left="1701" w:header="709" w:footer="709" w:gutter="0"/>
               <w:cols w:space="708"/>
@@ -627,7 +629,7 @@
           <w:b/>
         </w:rPr>
       </w:pPr>
-      <w:bookmarkStart w:id="0" w:name="_Toc494045606"/>
+      <w:bookmarkStart w:id="1" w:name="_Toc494045606"/>
       <w:r>
         <w:rPr>
           <w:rFonts w:cs="Arial"/>
@@ -657,7 +659,7 @@
         </w:rPr>
         <w:t>Mini Mundo</w:t>
       </w:r>
-      <w:bookmarkEnd w:id="0"/>
+      <w:bookmarkEnd w:id="1"/>
     </w:p>
     <w:p/>
     <w:p>
@@ -1414,7 +1416,7 @@
           <w:b/>
         </w:rPr>
       </w:pPr>
-      <w:bookmarkStart w:id="1" w:name="_Toc494045607"/>
+      <w:bookmarkStart w:id="2" w:name="_Toc494045607"/>
       <w:r>
         <w:rPr>
           <w:rFonts w:cs="Arial"/>
@@ -1472,7 +1474,7 @@
         </w:rPr>
         <w:t>Loja de Aplicativos</w:t>
       </w:r>
-      <w:bookmarkEnd w:id="1"/>
+      <w:bookmarkEnd w:id="2"/>
     </w:p>
     <w:p>
       <w:pPr>
@@ -1511,7 +1513,7 @@
                     <pic:cNvPicPr/>
                   </pic:nvPicPr>
                   <pic:blipFill>
-                    <a:blip r:embed="rId10">
+                    <a:blip r:embed="rId11">
                       <a:extLst>
                         <a:ext uri="{28A0092B-C50C-407E-A947-70E740481C1C}">
                           <a14:useLocalDpi xmlns:a14="http://schemas.microsoft.com/office/drawing/2010/main" val="0"/>
@@ -1559,7 +1561,7 @@
           <w:b/>
         </w:rPr>
       </w:pPr>
-      <w:bookmarkStart w:id="2" w:name="_Toc494045608"/>
+      <w:bookmarkStart w:id="3" w:name="_Toc494045608"/>
       <w:r>
         <w:rPr>
           <w:rFonts w:cs="Arial"/>
@@ -1582,7 +1584,7 @@
         </w:rPr>
         <w:t xml:space="preserve"> – Loja de Aplicativos</w:t>
       </w:r>
-      <w:bookmarkEnd w:id="2"/>
+      <w:bookmarkEnd w:id="3"/>
     </w:p>
     <w:p>
       <w:pPr>
@@ -1635,7 +1637,7 @@
                     </pic:cNvPicPr>
                   </pic:nvPicPr>
                   <pic:blipFill>
-                    <a:blip r:embed="rId11">
+                    <a:blip r:embed="rId12">
                       <a:extLst>
                         <a:ext uri="{28A0092B-C50C-407E-A947-70E740481C1C}">
                           <a14:useLocalDpi xmlns:a14="http://schemas.microsoft.com/office/drawing/2010/main" val="0"/>
@@ -1666,8 +1668,6 @@
           </wp:inline>
         </w:drawing>
       </w:r>
-      <w:bookmarkStart w:id="3" w:name="_GoBack"/>
-      <w:bookmarkEnd w:id="3"/>
     </w:p>
     <w:p>
       <w:pPr>
@@ -2050,8 +2050,8 @@
       </w:r>
     </w:p>
     <w:sectPr>
-      <w:headerReference w:type="default" r:id="rId12"/>
-      <w:footerReference w:type="default" r:id="rId13"/>
+      <w:headerReference w:type="default" r:id="rId13"/>
+      <w:footerReference w:type="default" r:id="rId14"/>
       <w:pgSz w:w="11906" w:h="16838"/>
       <w:pgMar w:top="1701" w:right="1134" w:bottom="1134" w:left="1701" w:header="709" w:footer="709" w:gutter="0"/>
       <w:cols w:space="708"/>
@@ -2062,7 +2062,7 @@
 </file>
 
 <file path=word/endnotes.xml><?xml version="1.0" encoding="utf-8"?>
-<w:endnotes xmlns:wpc="http://schemas.microsoft.com/office/word/2010/wordprocessingCanvas" xmlns:mc="http://schemas.openxmlformats.org/markup-compatibility/2006" xmlns:o="urn:schemas-microsoft-com:office:office" xmlns:r="http://schemas.openxmlformats.org/officeDocument/2006/relationships" xmlns:m="http://schemas.openxmlformats.org/officeDocument/2006/math" xmlns:v="urn:schemas-microsoft-com:vml" xmlns:wp14="http://schemas.microsoft.com/office/word/2010/wordprocessingDrawing" xmlns:wp="http://schemas.openxmlformats.org/drawingml/2006/wordprocessingDrawing" xmlns:w10="urn:schemas-microsoft-com:office:word" xmlns:w="http://schemas.openxmlformats.org/wordprocessingml/2006/main" xmlns:w14="http://schemas.microsoft.com/office/word/2010/wordml" xmlns:w15="http://schemas.microsoft.com/office/word/2012/wordml" xmlns:wpg="http://schemas.microsoft.com/office/word/2010/wordprocessingGroup" xmlns:wpi="http://schemas.microsoft.com/office/word/2010/wordprocessingInk" xmlns:wne="http://schemas.microsoft.com/office/word/2006/wordml" xmlns:wps="http://schemas.microsoft.com/office/word/2010/wordprocessingShape" mc:Ignorable="w14 w15 wp14">
+<w:endnotes xmlns:wpc="http://schemas.microsoft.com/office/word/2010/wordprocessingCanvas" xmlns:mc="http://schemas.openxmlformats.org/markup-compatibility/2006" xmlns:o="urn:schemas-microsoft-com:office:office" xmlns:r="http://schemas.openxmlformats.org/officeDocument/2006/relationships" xmlns:m="http://schemas.openxmlformats.org/officeDocument/2006/math" xmlns:v="urn:schemas-microsoft-com:vml" xmlns:wp14="http://schemas.microsoft.com/office/word/2010/wordprocessingDrawing" xmlns:wp="http://schemas.openxmlformats.org/drawingml/2006/wordprocessingDrawing" xmlns:w10="urn:schemas-microsoft-com:office:word" xmlns:w="http://schemas.openxmlformats.org/wordprocessingml/2006/main" xmlns:w14="http://schemas.microsoft.com/office/word/2010/wordml" xmlns:wpg="http://schemas.microsoft.com/office/word/2010/wordprocessingGroup" xmlns:wpi="http://schemas.microsoft.com/office/word/2010/wordprocessingInk" xmlns:wne="http://schemas.microsoft.com/office/word/2006/wordml" xmlns:wps="http://schemas.microsoft.com/office/word/2010/wordprocessingShape" mc:Ignorable="w14 wp14">
   <w:endnote w:type="separator" w:id="-1">
     <w:p>
       <w:pPr>
@@ -2087,7 +2087,7 @@
 </file>
 
 <file path=word/footer1.xml><?xml version="1.0" encoding="utf-8"?>
-<w:ftr xmlns:wpc="http://schemas.microsoft.com/office/word/2010/wordprocessingCanvas" xmlns:mc="http://schemas.openxmlformats.org/markup-compatibility/2006" xmlns:o="urn:schemas-microsoft-com:office:office" xmlns:r="http://schemas.openxmlformats.org/officeDocument/2006/relationships" xmlns:m="http://schemas.openxmlformats.org/officeDocument/2006/math" xmlns:v="urn:schemas-microsoft-com:vml" xmlns:wp14="http://schemas.microsoft.com/office/word/2010/wordprocessingDrawing" xmlns:wp="http://schemas.openxmlformats.org/drawingml/2006/wordprocessingDrawing" xmlns:w10="urn:schemas-microsoft-com:office:word" xmlns:w="http://schemas.openxmlformats.org/wordprocessingml/2006/main" xmlns:w14="http://schemas.microsoft.com/office/word/2010/wordml" xmlns:w15="http://schemas.microsoft.com/office/word/2012/wordml" xmlns:wpg="http://schemas.microsoft.com/office/word/2010/wordprocessingGroup" xmlns:wpi="http://schemas.microsoft.com/office/word/2010/wordprocessingInk" xmlns:wne="http://schemas.microsoft.com/office/word/2006/wordml" xmlns:wps="http://schemas.microsoft.com/office/word/2010/wordprocessingShape" mc:Ignorable="w14 w15 wp14">
+<w:ftr xmlns:wpc="http://schemas.microsoft.com/office/word/2010/wordprocessingCanvas" xmlns:mc="http://schemas.openxmlformats.org/markup-compatibility/2006" xmlns:o="urn:schemas-microsoft-com:office:office" xmlns:r="http://schemas.openxmlformats.org/officeDocument/2006/relationships" xmlns:m="http://schemas.openxmlformats.org/officeDocument/2006/math" xmlns:v="urn:schemas-microsoft-com:vml" xmlns:wp14="http://schemas.microsoft.com/office/word/2010/wordprocessingDrawing" xmlns:wp="http://schemas.openxmlformats.org/drawingml/2006/wordprocessingDrawing" xmlns:w10="urn:schemas-microsoft-com:office:word" xmlns:w="http://schemas.openxmlformats.org/wordprocessingml/2006/main" xmlns:w14="http://schemas.microsoft.com/office/word/2010/wordml" xmlns:wpg="http://schemas.microsoft.com/office/word/2010/wordprocessingGroup" xmlns:wpi="http://schemas.microsoft.com/office/word/2010/wordprocessingInk" xmlns:wne="http://schemas.microsoft.com/office/word/2006/wordml" xmlns:wps="http://schemas.microsoft.com/office/word/2010/wordprocessingShape" mc:Ignorable="w14 wp14">
   <w:p>
     <w:pPr>
       <w:pStyle w:val="Rodap"/>
@@ -2103,7 +2103,7 @@
 </file>
 
 <file path=word/footer2.xml><?xml version="1.0" encoding="utf-8"?>
-<w:ftr xmlns:wpc="http://schemas.microsoft.com/office/word/2010/wordprocessingCanvas" xmlns:mc="http://schemas.openxmlformats.org/markup-compatibility/2006" xmlns:o="urn:schemas-microsoft-com:office:office" xmlns:r="http://schemas.openxmlformats.org/officeDocument/2006/relationships" xmlns:m="http://schemas.openxmlformats.org/officeDocument/2006/math" xmlns:v="urn:schemas-microsoft-com:vml" xmlns:wp14="http://schemas.microsoft.com/office/word/2010/wordprocessingDrawing" xmlns:wp="http://schemas.openxmlformats.org/drawingml/2006/wordprocessingDrawing" xmlns:w10="urn:schemas-microsoft-com:office:word" xmlns:w="http://schemas.openxmlformats.org/wordprocessingml/2006/main" xmlns:w14="http://schemas.microsoft.com/office/word/2010/wordml" xmlns:w15="http://schemas.microsoft.com/office/word/2012/wordml" xmlns:wpg="http://schemas.microsoft.com/office/word/2010/wordprocessingGroup" xmlns:wpi="http://schemas.microsoft.com/office/word/2010/wordprocessingInk" xmlns:wne="http://schemas.microsoft.com/office/word/2006/wordml" xmlns:wps="http://schemas.microsoft.com/office/word/2010/wordprocessingShape" mc:Ignorable="w14 w15 wp14">
+<w:ftr xmlns:wpc="http://schemas.microsoft.com/office/word/2010/wordprocessingCanvas" xmlns:mc="http://schemas.openxmlformats.org/markup-compatibility/2006" xmlns:o="urn:schemas-microsoft-com:office:office" xmlns:r="http://schemas.openxmlformats.org/officeDocument/2006/relationships" xmlns:m="http://schemas.openxmlformats.org/officeDocument/2006/math" xmlns:v="urn:schemas-microsoft-com:vml" xmlns:wp14="http://schemas.microsoft.com/office/word/2010/wordprocessingDrawing" xmlns:wp="http://schemas.openxmlformats.org/drawingml/2006/wordprocessingDrawing" xmlns:w10="urn:schemas-microsoft-com:office:word" xmlns:w="http://schemas.openxmlformats.org/wordprocessingml/2006/main" xmlns:w14="http://schemas.microsoft.com/office/word/2010/wordml" xmlns:wpg="http://schemas.microsoft.com/office/word/2010/wordprocessingGroup" xmlns:wpi="http://schemas.microsoft.com/office/word/2010/wordprocessingInk" xmlns:wne="http://schemas.microsoft.com/office/word/2006/wordml" xmlns:wps="http://schemas.microsoft.com/office/word/2010/wordprocessingShape" mc:Ignorable="w14 wp14">
   <w:sdt>
     <w:sdtPr>
       <w:id w:val="2019117194"/>
@@ -2132,7 +2132,7 @@
           <w:rPr>
             <w:noProof/>
           </w:rPr>
-          <w:t>5</w:t>
+          <w:t>7</w:t>
         </w:r>
         <w:r>
           <w:fldChar w:fldCharType="end"/>
@@ -2149,7 +2149,7 @@
 </file>
 
 <file path=word/footnotes.xml><?xml version="1.0" encoding="utf-8"?>
-<w:footnotes xmlns:wpc="http://schemas.microsoft.com/office/word/2010/wordprocessingCanvas" xmlns:mc="http://schemas.openxmlformats.org/markup-compatibility/2006" xmlns:o="urn:schemas-microsoft-com:office:office" xmlns:r="http://schemas.openxmlformats.org/officeDocument/2006/relationships" xmlns:m="http://schemas.openxmlformats.org/officeDocument/2006/math" xmlns:v="urn:schemas-microsoft-com:vml" xmlns:wp14="http://schemas.microsoft.com/office/word/2010/wordprocessingDrawing" xmlns:wp="http://schemas.openxmlformats.org/drawingml/2006/wordprocessingDrawing" xmlns:w10="urn:schemas-microsoft-com:office:word" xmlns:w="http://schemas.openxmlformats.org/wordprocessingml/2006/main" xmlns:w14="http://schemas.microsoft.com/office/word/2010/wordml" xmlns:w15="http://schemas.microsoft.com/office/word/2012/wordml" xmlns:wpg="http://schemas.microsoft.com/office/word/2010/wordprocessingGroup" xmlns:wpi="http://schemas.microsoft.com/office/word/2010/wordprocessingInk" xmlns:wne="http://schemas.microsoft.com/office/word/2006/wordml" xmlns:wps="http://schemas.microsoft.com/office/word/2010/wordprocessingShape" mc:Ignorable="w14 w15 wp14">
+<w:footnotes xmlns:wpc="http://schemas.microsoft.com/office/word/2010/wordprocessingCanvas" xmlns:mc="http://schemas.openxmlformats.org/markup-compatibility/2006" xmlns:o="urn:schemas-microsoft-com:office:office" xmlns:r="http://schemas.openxmlformats.org/officeDocument/2006/relationships" xmlns:m="http://schemas.openxmlformats.org/officeDocument/2006/math" xmlns:v="urn:schemas-microsoft-com:vml" xmlns:wp14="http://schemas.microsoft.com/office/word/2010/wordprocessingDrawing" xmlns:wp="http://schemas.openxmlformats.org/drawingml/2006/wordprocessingDrawing" xmlns:w10="urn:schemas-microsoft-com:office:word" xmlns:w="http://schemas.openxmlformats.org/wordprocessingml/2006/main" xmlns:w14="http://schemas.microsoft.com/office/word/2010/wordml" xmlns:wpg="http://schemas.microsoft.com/office/word/2010/wordprocessingGroup" xmlns:wpi="http://schemas.microsoft.com/office/word/2010/wordprocessingInk" xmlns:wne="http://schemas.microsoft.com/office/word/2006/wordml" xmlns:wps="http://schemas.microsoft.com/office/word/2010/wordprocessingShape" mc:Ignorable="w14 wp14">
   <w:footnote w:type="separator" w:id="-1">
     <w:p>
       <w:pPr>
@@ -2174,7 +2174,7 @@
 </file>
 
 <file path=word/header1.xml><?xml version="1.0" encoding="utf-8"?>
-<w:hdr xmlns:wpc="http://schemas.microsoft.com/office/word/2010/wordprocessingCanvas" xmlns:mc="http://schemas.openxmlformats.org/markup-compatibility/2006" xmlns:o="urn:schemas-microsoft-com:office:office" xmlns:r="http://schemas.openxmlformats.org/officeDocument/2006/relationships" xmlns:m="http://schemas.openxmlformats.org/officeDocument/2006/math" xmlns:v="urn:schemas-microsoft-com:vml" xmlns:wp14="http://schemas.microsoft.com/office/word/2010/wordprocessingDrawing" xmlns:wp="http://schemas.openxmlformats.org/drawingml/2006/wordprocessingDrawing" xmlns:w10="urn:schemas-microsoft-com:office:word" xmlns:w="http://schemas.openxmlformats.org/wordprocessingml/2006/main" xmlns:w14="http://schemas.microsoft.com/office/word/2010/wordml" xmlns:w15="http://schemas.microsoft.com/office/word/2012/wordml" xmlns:wpg="http://schemas.microsoft.com/office/word/2010/wordprocessingGroup" xmlns:wpi="http://schemas.microsoft.com/office/word/2010/wordprocessingInk" xmlns:wne="http://schemas.microsoft.com/office/word/2006/wordml" xmlns:wps="http://schemas.microsoft.com/office/word/2010/wordprocessingShape" mc:Ignorable="w14 w15 wp14">
+<w:hdr xmlns:wpc="http://schemas.microsoft.com/office/word/2010/wordprocessingCanvas" xmlns:mc="http://schemas.openxmlformats.org/markup-compatibility/2006" xmlns:o="urn:schemas-microsoft-com:office:office" xmlns:r="http://schemas.openxmlformats.org/officeDocument/2006/relationships" xmlns:m="http://schemas.openxmlformats.org/officeDocument/2006/math" xmlns:v="urn:schemas-microsoft-com:vml" xmlns:wp14="http://schemas.microsoft.com/office/word/2010/wordprocessingDrawing" xmlns:wp="http://schemas.openxmlformats.org/drawingml/2006/wordprocessingDrawing" xmlns:w10="urn:schemas-microsoft-com:office:word" xmlns:w="http://schemas.openxmlformats.org/wordprocessingml/2006/main" xmlns:w14="http://schemas.microsoft.com/office/word/2010/wordml" xmlns:wpg="http://schemas.microsoft.com/office/word/2010/wordprocessingGroup" xmlns:wpi="http://schemas.microsoft.com/office/word/2010/wordprocessingInk" xmlns:wne="http://schemas.microsoft.com/office/word/2006/wordml" xmlns:wps="http://schemas.microsoft.com/office/word/2010/wordprocessingShape" mc:Ignorable="w14 wp14">
   <w:p>
     <w:pPr>
       <w:pStyle w:val="Cabealho"/>
@@ -2197,7 +2197,7 @@
         <w:lang w:eastAsia="pt-BR"/>
       </w:rPr>
       <w:drawing>
-        <wp:inline distT="0" distB="0" distL="0" distR="0" wp14:anchorId="56CDFEC4" wp14:editId="37B388C9">
+        <wp:inline distT="0" distB="0" distL="0" distR="0" wp14:anchorId="52922203" wp14:editId="4B2FB05F">
           <wp:extent cx="1147445" cy="802005"/>
           <wp:effectExtent l="19050" t="0" r="0" b="0"/>
           <wp:docPr id="11" name="Imagem 11"/>
@@ -2293,12 +2293,21 @@
       </w:rPr>
       <w:t xml:space="preserve">Informação - Projeto </w:t>
     </w:r>
+    <w:proofErr w:type="gramStart"/>
     <w:r>
       <w:rPr>
         <w:rFonts w:ascii="Arial" w:hAnsi="Arial" w:cs="Arial"/>
         <w:b/>
       </w:rPr>
-      <w:t xml:space="preserve">1 </w:t>
+      <w:t>2</w:t>
+    </w:r>
+    <w:proofErr w:type="gramEnd"/>
+    <w:r>
+      <w:rPr>
+        <w:rFonts w:ascii="Arial" w:hAnsi="Arial" w:cs="Arial"/>
+        <w:b/>
+      </w:rPr>
+      <w:t xml:space="preserve"> </w:t>
     </w:r>
     <w:r>
       <w:rPr>
@@ -2332,7 +2341,7 @@
 </file>
 
 <file path=word/header2.xml><?xml version="1.0" encoding="utf-8"?>
-<w:hdr xmlns:wpc="http://schemas.microsoft.com/office/word/2010/wordprocessingCanvas" xmlns:mc="http://schemas.openxmlformats.org/markup-compatibility/2006" xmlns:o="urn:schemas-microsoft-com:office:office" xmlns:r="http://schemas.openxmlformats.org/officeDocument/2006/relationships" xmlns:m="http://schemas.openxmlformats.org/officeDocument/2006/math" xmlns:v="urn:schemas-microsoft-com:vml" xmlns:wp14="http://schemas.microsoft.com/office/word/2010/wordprocessingDrawing" xmlns:wp="http://schemas.openxmlformats.org/drawingml/2006/wordprocessingDrawing" xmlns:w10="urn:schemas-microsoft-com:office:word" xmlns:w="http://schemas.openxmlformats.org/wordprocessingml/2006/main" xmlns:w14="http://schemas.microsoft.com/office/word/2010/wordml" xmlns:w15="http://schemas.microsoft.com/office/word/2012/wordml" xmlns:wpg="http://schemas.microsoft.com/office/word/2010/wordprocessingGroup" xmlns:wpi="http://schemas.microsoft.com/office/word/2010/wordprocessingInk" xmlns:wne="http://schemas.microsoft.com/office/word/2006/wordml" xmlns:wps="http://schemas.microsoft.com/office/word/2010/wordprocessingShape" mc:Ignorable="w14 w15 wp14">
+<w:hdr xmlns:wpc="http://schemas.microsoft.com/office/word/2010/wordprocessingCanvas" xmlns:mc="http://schemas.openxmlformats.org/markup-compatibility/2006" xmlns:o="urn:schemas-microsoft-com:office:office" xmlns:r="http://schemas.openxmlformats.org/officeDocument/2006/relationships" xmlns:m="http://schemas.openxmlformats.org/officeDocument/2006/math" xmlns:v="urn:schemas-microsoft-com:vml" xmlns:wp14="http://schemas.microsoft.com/office/word/2010/wordprocessingDrawing" xmlns:wp="http://schemas.openxmlformats.org/drawingml/2006/wordprocessingDrawing" xmlns:w10="urn:schemas-microsoft-com:office:word" xmlns:w="http://schemas.openxmlformats.org/wordprocessingml/2006/main" xmlns:w14="http://schemas.microsoft.com/office/word/2010/wordml" xmlns:wpg="http://schemas.microsoft.com/office/word/2010/wordprocessingGroup" xmlns:wpi="http://schemas.microsoft.com/office/word/2010/wordprocessingInk" xmlns:wne="http://schemas.microsoft.com/office/word/2006/wordml" xmlns:wps="http://schemas.microsoft.com/office/word/2010/wordprocessingShape" mc:Ignorable="w14 wp14">
   <w:p>
     <w:pPr>
       <w:pStyle w:val="Cabealho"/>
@@ -2345,8 +2354,8 @@
 </file>
 
 <file path=word/numbering.xml><?xml version="1.0" encoding="utf-8"?>
-<w:numbering xmlns:wpc="http://schemas.microsoft.com/office/word/2010/wordprocessingCanvas" xmlns:mc="http://schemas.openxmlformats.org/markup-compatibility/2006" xmlns:o="urn:schemas-microsoft-com:office:office" xmlns:r="http://schemas.openxmlformats.org/officeDocument/2006/relationships" xmlns:m="http://schemas.openxmlformats.org/officeDocument/2006/math" xmlns:v="urn:schemas-microsoft-com:vml" xmlns:wp14="http://schemas.microsoft.com/office/word/2010/wordprocessingDrawing" xmlns:wp="http://schemas.openxmlformats.org/drawingml/2006/wordprocessingDrawing" xmlns:w10="urn:schemas-microsoft-com:office:word" xmlns:w="http://schemas.openxmlformats.org/wordprocessingml/2006/main" xmlns:w14="http://schemas.microsoft.com/office/word/2010/wordml" xmlns:w15="http://schemas.microsoft.com/office/word/2012/wordml" xmlns:wpg="http://schemas.microsoft.com/office/word/2010/wordprocessingGroup" xmlns:wpi="http://schemas.microsoft.com/office/word/2010/wordprocessingInk" xmlns:wne="http://schemas.microsoft.com/office/word/2006/wordml" xmlns:wps="http://schemas.microsoft.com/office/word/2010/wordprocessingShape" mc:Ignorable="w14 w15 wp14">
-  <w:abstractNum w:abstractNumId="0" w15:restartNumberingAfterBreak="0">
+<w:numbering xmlns:wpc="http://schemas.microsoft.com/office/word/2010/wordprocessingCanvas" xmlns:mc="http://schemas.openxmlformats.org/markup-compatibility/2006" xmlns:o="urn:schemas-microsoft-com:office:office" xmlns:r="http://schemas.openxmlformats.org/officeDocument/2006/relationships" xmlns:m="http://schemas.openxmlformats.org/officeDocument/2006/math" xmlns:v="urn:schemas-microsoft-com:vml" xmlns:wp14="http://schemas.microsoft.com/office/word/2010/wordprocessingDrawing" xmlns:wp="http://schemas.openxmlformats.org/drawingml/2006/wordprocessingDrawing" xmlns:w10="urn:schemas-microsoft-com:office:word" xmlns:w="http://schemas.openxmlformats.org/wordprocessingml/2006/main" xmlns:w14="http://schemas.microsoft.com/office/word/2010/wordml" xmlns:wpg="http://schemas.microsoft.com/office/word/2010/wordprocessingGroup" xmlns:wpi="http://schemas.microsoft.com/office/word/2010/wordprocessingInk" xmlns:wne="http://schemas.microsoft.com/office/word/2006/wordml" xmlns:wps="http://schemas.microsoft.com/office/word/2010/wordprocessingShape" mc:Ignorable="w14 wp14">
+  <w:abstractNum w:abstractNumId="0">
     <w:nsid w:val="05345B6A"/>
     <w:multiLevelType w:val="multilevel"/>
     <w:tmpl w:val="6032B80C"/>
@@ -2435,7 +2444,7 @@
       </w:pPr>
     </w:lvl>
   </w:abstractNum>
-  <w:abstractNum w:abstractNumId="1" w15:restartNumberingAfterBreak="0">
+  <w:abstractNum w:abstractNumId="1">
     <w:nsid w:val="06EA7EE6"/>
     <w:multiLevelType w:val="hybridMultilevel"/>
     <w:tmpl w:val="1BF61A0E"/>
@@ -2548,7 +2557,7 @@
       </w:rPr>
     </w:lvl>
   </w:abstractNum>
-  <w:abstractNum w:abstractNumId="2" w15:restartNumberingAfterBreak="0">
+  <w:abstractNum w:abstractNumId="2">
     <w:nsid w:val="0C4C7620"/>
     <w:multiLevelType w:val="multilevel"/>
     <w:tmpl w:val="14C079B0"/>
@@ -2697,7 +2706,7 @@
       </w:rPr>
     </w:lvl>
   </w:abstractNum>
-  <w:abstractNum w:abstractNumId="3" w15:restartNumberingAfterBreak="0">
+  <w:abstractNum w:abstractNumId="3">
     <w:nsid w:val="0DAC2F72"/>
     <w:multiLevelType w:val="hybridMultilevel"/>
     <w:tmpl w:val="E61E8D4E"/>
@@ -2810,7 +2819,7 @@
       </w:rPr>
     </w:lvl>
   </w:abstractNum>
-  <w:abstractNum w:abstractNumId="4" w15:restartNumberingAfterBreak="0">
+  <w:abstractNum w:abstractNumId="4">
     <w:nsid w:val="11436EC4"/>
     <w:multiLevelType w:val="hybridMultilevel"/>
     <w:tmpl w:val="57EED5AA"/>
@@ -2924,7 +2933,7 @@
       </w:rPr>
     </w:lvl>
   </w:abstractNum>
-  <w:abstractNum w:abstractNumId="5" w15:restartNumberingAfterBreak="0">
+  <w:abstractNum w:abstractNumId="5">
     <w:nsid w:val="114D635F"/>
     <w:multiLevelType w:val="hybridMultilevel"/>
     <w:tmpl w:val="08CAA086"/>
@@ -3037,7 +3046,7 @@
       </w:rPr>
     </w:lvl>
   </w:abstractNum>
-  <w:abstractNum w:abstractNumId="6" w15:restartNumberingAfterBreak="0">
+  <w:abstractNum w:abstractNumId="6">
     <w:nsid w:val="1A113E11"/>
     <w:multiLevelType w:val="multilevel"/>
     <w:tmpl w:val="25CA431C"/>
@@ -3150,7 +3159,7 @@
       </w:rPr>
     </w:lvl>
   </w:abstractNum>
-  <w:abstractNum w:abstractNumId="7" w15:restartNumberingAfterBreak="0">
+  <w:abstractNum w:abstractNumId="7">
     <w:nsid w:val="1D6D0E65"/>
     <w:multiLevelType w:val="hybridMultilevel"/>
     <w:tmpl w:val="E222F12E"/>
@@ -3263,7 +3272,7 @@
       </w:rPr>
     </w:lvl>
   </w:abstractNum>
-  <w:abstractNum w:abstractNumId="8" w15:restartNumberingAfterBreak="0">
+  <w:abstractNum w:abstractNumId="8">
     <w:nsid w:val="202B49E4"/>
     <w:multiLevelType w:val="hybridMultilevel"/>
     <w:tmpl w:val="DDF2430C"/>
@@ -3376,7 +3385,7 @@
       </w:rPr>
     </w:lvl>
   </w:abstractNum>
-  <w:abstractNum w:abstractNumId="9" w15:restartNumberingAfterBreak="0">
+  <w:abstractNum w:abstractNumId="9">
     <w:nsid w:val="261D51EC"/>
     <w:multiLevelType w:val="multilevel"/>
     <w:tmpl w:val="DCC652A0"/>
@@ -3490,7 +3499,7 @@
       </w:rPr>
     </w:lvl>
   </w:abstractNum>
-  <w:abstractNum w:abstractNumId="10" w15:restartNumberingAfterBreak="0">
+  <w:abstractNum w:abstractNumId="10">
     <w:nsid w:val="280450C0"/>
     <w:multiLevelType w:val="multilevel"/>
     <w:tmpl w:val="4762E8D4"/>
@@ -3603,7 +3612,7 @@
       </w:rPr>
     </w:lvl>
   </w:abstractNum>
-  <w:abstractNum w:abstractNumId="11" w15:restartNumberingAfterBreak="0">
+  <w:abstractNum w:abstractNumId="11">
     <w:nsid w:val="2DA07E13"/>
     <w:multiLevelType w:val="hybridMultilevel"/>
     <w:tmpl w:val="A844A280"/>
@@ -3716,7 +3725,7 @@
       </w:rPr>
     </w:lvl>
   </w:abstractNum>
-  <w:abstractNum w:abstractNumId="12" w15:restartNumberingAfterBreak="0">
+  <w:abstractNum w:abstractNumId="12">
     <w:nsid w:val="2DFA007E"/>
     <w:multiLevelType w:val="hybridMultilevel"/>
     <w:tmpl w:val="1546A28C"/>
@@ -3829,7 +3838,7 @@
       </w:rPr>
     </w:lvl>
   </w:abstractNum>
-  <w:abstractNum w:abstractNumId="13" w15:restartNumberingAfterBreak="0">
+  <w:abstractNum w:abstractNumId="13">
     <w:nsid w:val="308A5046"/>
     <w:multiLevelType w:val="hybridMultilevel"/>
     <w:tmpl w:val="B516ACBC"/>
@@ -3942,7 +3951,7 @@
       </w:rPr>
     </w:lvl>
   </w:abstractNum>
-  <w:abstractNum w:abstractNumId="14" w15:restartNumberingAfterBreak="0">
+  <w:abstractNum w:abstractNumId="14">
     <w:nsid w:val="30A61CC2"/>
     <w:multiLevelType w:val="multilevel"/>
     <w:tmpl w:val="B0985588"/>
@@ -4031,7 +4040,7 @@
       </w:pPr>
     </w:lvl>
   </w:abstractNum>
-  <w:abstractNum w:abstractNumId="15" w15:restartNumberingAfterBreak="0">
+  <w:abstractNum w:abstractNumId="15">
     <w:nsid w:val="36307B2D"/>
     <w:multiLevelType w:val="hybridMultilevel"/>
     <w:tmpl w:val="8F786C86"/>
@@ -4144,7 +4153,7 @@
       </w:rPr>
     </w:lvl>
   </w:abstractNum>
-  <w:abstractNum w:abstractNumId="16" w15:restartNumberingAfterBreak="0">
+  <w:abstractNum w:abstractNumId="16">
     <w:nsid w:val="378D5D20"/>
     <w:multiLevelType w:val="multilevel"/>
     <w:tmpl w:val="D0CE2ECA"/>
@@ -4233,7 +4242,7 @@
       </w:pPr>
     </w:lvl>
   </w:abstractNum>
-  <w:abstractNum w:abstractNumId="17" w15:restartNumberingAfterBreak="0">
+  <w:abstractNum w:abstractNumId="17">
     <w:nsid w:val="403B47E1"/>
     <w:multiLevelType w:val="multilevel"/>
     <w:tmpl w:val="BCE2DF20"/>
@@ -4331,7 +4340,7 @@
       </w:pPr>
     </w:lvl>
   </w:abstractNum>
-  <w:abstractNum w:abstractNumId="18" w15:restartNumberingAfterBreak="0">
+  <w:abstractNum w:abstractNumId="18">
     <w:nsid w:val="40E43A93"/>
     <w:multiLevelType w:val="multilevel"/>
     <w:tmpl w:val="0F1C1894"/>
@@ -4444,7 +4453,7 @@
       </w:rPr>
     </w:lvl>
   </w:abstractNum>
-  <w:abstractNum w:abstractNumId="19" w15:restartNumberingAfterBreak="0">
+  <w:abstractNum w:abstractNumId="19">
     <w:nsid w:val="46A6151D"/>
     <w:multiLevelType w:val="multilevel"/>
     <w:tmpl w:val="67DAB41C"/>
@@ -4593,7 +4602,7 @@
       </w:rPr>
     </w:lvl>
   </w:abstractNum>
-  <w:abstractNum w:abstractNumId="20" w15:restartNumberingAfterBreak="0">
+  <w:abstractNum w:abstractNumId="20">
     <w:nsid w:val="48412990"/>
     <w:multiLevelType w:val="multilevel"/>
     <w:tmpl w:val="C9EE341C"/>
@@ -4706,7 +4715,7 @@
       </w:rPr>
     </w:lvl>
   </w:abstractNum>
-  <w:abstractNum w:abstractNumId="21" w15:restartNumberingAfterBreak="0">
+  <w:abstractNum w:abstractNumId="21">
     <w:nsid w:val="4CE82A9C"/>
     <w:multiLevelType w:val="multilevel"/>
     <w:tmpl w:val="0416001F"/>
@@ -4792,7 +4801,7 @@
       </w:pPr>
     </w:lvl>
   </w:abstractNum>
-  <w:abstractNum w:abstractNumId="22" w15:restartNumberingAfterBreak="0">
+  <w:abstractNum w:abstractNumId="22">
     <w:nsid w:val="4E304A2B"/>
     <w:multiLevelType w:val="hybridMultilevel"/>
     <w:tmpl w:val="499C52B8"/>
@@ -4905,7 +4914,7 @@
       </w:rPr>
     </w:lvl>
   </w:abstractNum>
-  <w:abstractNum w:abstractNumId="23" w15:restartNumberingAfterBreak="0">
+  <w:abstractNum w:abstractNumId="23">
     <w:nsid w:val="54075CCE"/>
     <w:multiLevelType w:val="multilevel"/>
     <w:tmpl w:val="74C88B9E"/>
@@ -5022,7 +5031,7 @@
       </w:rPr>
     </w:lvl>
   </w:abstractNum>
-  <w:abstractNum w:abstractNumId="24" w15:restartNumberingAfterBreak="0">
+  <w:abstractNum w:abstractNumId="24">
     <w:nsid w:val="55A308E1"/>
     <w:multiLevelType w:val="hybridMultilevel"/>
     <w:tmpl w:val="83C46AB8"/>
@@ -5135,7 +5144,7 @@
       </w:rPr>
     </w:lvl>
   </w:abstractNum>
-  <w:abstractNum w:abstractNumId="25" w15:restartNumberingAfterBreak="0">
+  <w:abstractNum w:abstractNumId="25">
     <w:nsid w:val="57716031"/>
     <w:multiLevelType w:val="hybridMultilevel"/>
     <w:tmpl w:val="0DA84D7A"/>
@@ -5248,7 +5257,7 @@
       </w:rPr>
     </w:lvl>
   </w:abstractNum>
-  <w:abstractNum w:abstractNumId="26" w15:restartNumberingAfterBreak="0">
+  <w:abstractNum w:abstractNumId="26">
     <w:nsid w:val="58724DF9"/>
     <w:multiLevelType w:val="multilevel"/>
     <w:tmpl w:val="0416001F"/>
@@ -5334,7 +5343,7 @@
       </w:pPr>
     </w:lvl>
   </w:abstractNum>
-  <w:abstractNum w:abstractNumId="27" w15:restartNumberingAfterBreak="0">
+  <w:abstractNum w:abstractNumId="27">
     <w:nsid w:val="595B42F3"/>
     <w:multiLevelType w:val="hybridMultilevel"/>
     <w:tmpl w:val="565A1730"/>
@@ -5447,7 +5456,7 @@
       </w:rPr>
     </w:lvl>
   </w:abstractNum>
-  <w:abstractNum w:abstractNumId="28" w15:restartNumberingAfterBreak="0">
+  <w:abstractNum w:abstractNumId="28">
     <w:nsid w:val="5DB53F3B"/>
     <w:multiLevelType w:val="hybridMultilevel"/>
     <w:tmpl w:val="11344A7A"/>
@@ -5560,7 +5569,7 @@
       </w:rPr>
     </w:lvl>
   </w:abstractNum>
-  <w:abstractNum w:abstractNumId="29" w15:restartNumberingAfterBreak="0">
+  <w:abstractNum w:abstractNumId="29">
     <w:nsid w:val="5EB04FB7"/>
     <w:multiLevelType w:val="hybridMultilevel"/>
     <w:tmpl w:val="B6A206E0"/>
@@ -5673,7 +5682,7 @@
       </w:rPr>
     </w:lvl>
   </w:abstractNum>
-  <w:abstractNum w:abstractNumId="30" w15:restartNumberingAfterBreak="0">
+  <w:abstractNum w:abstractNumId="30">
     <w:nsid w:val="63A75438"/>
     <w:multiLevelType w:val="multilevel"/>
     <w:tmpl w:val="93E896E6"/>
@@ -5791,7 +5800,7 @@
       </w:rPr>
     </w:lvl>
   </w:abstractNum>
-  <w:abstractNum w:abstractNumId="31" w15:restartNumberingAfterBreak="0">
+  <w:abstractNum w:abstractNumId="31">
     <w:nsid w:val="69163555"/>
     <w:multiLevelType w:val="hybridMultilevel"/>
     <w:tmpl w:val="822AF272"/>
@@ -5877,7 +5886,7 @@
       </w:pPr>
     </w:lvl>
   </w:abstractNum>
-  <w:abstractNum w:abstractNumId="32" w15:restartNumberingAfterBreak="0">
+  <w:abstractNum w:abstractNumId="32">
     <w:nsid w:val="6E9F171A"/>
     <w:multiLevelType w:val="hybridMultilevel"/>
     <w:tmpl w:val="37785AF2"/>
@@ -5990,7 +5999,7 @@
       </w:rPr>
     </w:lvl>
   </w:abstractNum>
-  <w:abstractNum w:abstractNumId="33" w15:restartNumberingAfterBreak="0">
+  <w:abstractNum w:abstractNumId="33">
     <w:nsid w:val="73CD422B"/>
     <w:multiLevelType w:val="hybridMultilevel"/>
     <w:tmpl w:val="7E72636C"/>
@@ -6103,7 +6112,7 @@
       </w:rPr>
     </w:lvl>
   </w:abstractNum>
-  <w:abstractNum w:abstractNumId="34" w15:restartNumberingAfterBreak="0">
+  <w:abstractNum w:abstractNumId="34">
     <w:nsid w:val="76737D59"/>
     <w:multiLevelType w:val="hybridMultilevel"/>
     <w:tmpl w:val="3DD45634"/>
@@ -6216,7 +6225,7 @@
       </w:rPr>
     </w:lvl>
   </w:abstractNum>
-  <w:abstractNum w:abstractNumId="35" w15:restartNumberingAfterBreak="0">
+  <w:abstractNum w:abstractNumId="35">
     <w:nsid w:val="7AEE4A3E"/>
     <w:multiLevelType w:val="hybridMultilevel"/>
     <w:tmpl w:val="DF7C5898"/>
@@ -6302,7 +6311,7 @@
       </w:pPr>
     </w:lvl>
   </w:abstractNum>
-  <w:abstractNum w:abstractNumId="36" w15:restartNumberingAfterBreak="0">
+  <w:abstractNum w:abstractNumId="36">
     <w:nsid w:val="7E985ECC"/>
     <w:multiLevelType w:val="multilevel"/>
     <w:tmpl w:val="ED28BAD8"/>
@@ -6531,7 +6540,7 @@
 </file>
 
 <file path=word/styles.xml><?xml version="1.0" encoding="utf-8"?>
-<w:styles xmlns:mc="http://schemas.openxmlformats.org/markup-compatibility/2006" xmlns:r="http://schemas.openxmlformats.org/officeDocument/2006/relationships" xmlns:w="http://schemas.openxmlformats.org/wordprocessingml/2006/main" xmlns:w14="http://schemas.microsoft.com/office/word/2010/wordml" xmlns:w15="http://schemas.microsoft.com/office/word/2012/wordml" mc:Ignorable="w14 w15">
+<w:styles xmlns:mc="http://schemas.openxmlformats.org/markup-compatibility/2006" xmlns:r="http://schemas.openxmlformats.org/officeDocument/2006/relationships" xmlns:w="http://schemas.openxmlformats.org/wordprocessingml/2006/main" xmlns:w14="http://schemas.microsoft.com/office/word/2010/wordml" mc:Ignorable="w14">
   <w:docDefaults>
     <w:rPrDefault>
       <w:rPr>
@@ -6547,378 +6556,809 @@
       </w:pPr>
     </w:pPrDefault>
   </w:docDefaults>
-  <w:latentStyles w:defLockedState="0" w:defUIPriority="99" w:defSemiHidden="0" w:defUnhideWhenUsed="0" w:defQFormat="0" w:count="371">
-    <w:lsdException w:name="Normal" w:uiPriority="0" w:qFormat="1"/>
-    <w:lsdException w:name="heading 1" w:uiPriority="9" w:qFormat="1"/>
-    <w:lsdException w:name="heading 2" w:semiHidden="1" w:uiPriority="9" w:unhideWhenUsed="1" w:qFormat="1"/>
-    <w:lsdException w:name="heading 3" w:semiHidden="1" w:uiPriority="9" w:unhideWhenUsed="1" w:qFormat="1"/>
-    <w:lsdException w:name="heading 4" w:semiHidden="1" w:uiPriority="9" w:unhideWhenUsed="1" w:qFormat="1"/>
-    <w:lsdException w:name="heading 5" w:semiHidden="1" w:uiPriority="9" w:unhideWhenUsed="1" w:qFormat="1"/>
-    <w:lsdException w:name="heading 6" w:semiHidden="1" w:uiPriority="9" w:unhideWhenUsed="1" w:qFormat="1"/>
-    <w:lsdException w:name="heading 7" w:semiHidden="1" w:uiPriority="9" w:unhideWhenUsed="1" w:qFormat="1"/>
-    <w:lsdException w:name="heading 8" w:semiHidden="1" w:uiPriority="9" w:unhideWhenUsed="1" w:qFormat="1"/>
-    <w:lsdException w:name="heading 9" w:semiHidden="1" w:uiPriority="9" w:unhideWhenUsed="1" w:qFormat="1"/>
-    <w:lsdException w:name="index 1" w:semiHidden="1" w:unhideWhenUsed="1"/>
-    <w:lsdException w:name="index 2" w:semiHidden="1" w:unhideWhenUsed="1"/>
-    <w:lsdException w:name="index 3" w:semiHidden="1" w:unhideWhenUsed="1"/>
-    <w:lsdException w:name="index 4" w:semiHidden="1" w:unhideWhenUsed="1"/>
-    <w:lsdException w:name="index 5" w:semiHidden="1" w:unhideWhenUsed="1"/>
-    <w:lsdException w:name="index 6" w:semiHidden="1" w:unhideWhenUsed="1"/>
-    <w:lsdException w:name="index 7" w:semiHidden="1" w:unhideWhenUsed="1"/>
-    <w:lsdException w:name="index 8" w:semiHidden="1" w:unhideWhenUsed="1"/>
-    <w:lsdException w:name="index 9" w:semiHidden="1" w:unhideWhenUsed="1"/>
-    <w:lsdException w:name="toc 1" w:semiHidden="1" w:uiPriority="39" w:unhideWhenUsed="1" w:qFormat="1"/>
-    <w:lsdException w:name="toc 2" w:semiHidden="1" w:uiPriority="39" w:unhideWhenUsed="1" w:qFormat="1"/>
-    <w:lsdException w:name="toc 3" w:semiHidden="1" w:uiPriority="39" w:unhideWhenUsed="1" w:qFormat="1"/>
-    <w:lsdException w:name="toc 4" w:semiHidden="1" w:uiPriority="39" w:unhideWhenUsed="1"/>
-    <w:lsdException w:name="toc 5" w:semiHidden="1" w:uiPriority="39" w:unhideWhenUsed="1"/>
-    <w:lsdException w:name="toc 6" w:semiHidden="1" w:uiPriority="39" w:unhideWhenUsed="1"/>
-    <w:lsdException w:name="toc 7" w:semiHidden="1" w:uiPriority="39" w:unhideWhenUsed="1"/>
-    <w:lsdException w:name="toc 8" w:semiHidden="1" w:uiPriority="39" w:unhideWhenUsed="1"/>
-    <w:lsdException w:name="toc 9" w:semiHidden="1" w:uiPriority="39" w:unhideWhenUsed="1"/>
-    <w:lsdException w:name="Normal Indent" w:semiHidden="1" w:unhideWhenUsed="1"/>
-    <w:lsdException w:name="footnote text" w:semiHidden="1" w:unhideWhenUsed="1"/>
-    <w:lsdException w:name="annotation text" w:semiHidden="1" w:unhideWhenUsed="1"/>
-    <w:lsdException w:name="header" w:semiHidden="1" w:uiPriority="0" w:unhideWhenUsed="1"/>
-    <w:lsdException w:name="footer" w:semiHidden="1" w:unhideWhenUsed="1"/>
-    <w:lsdException w:name="index heading" w:semiHidden="1" w:unhideWhenUsed="1"/>
-    <w:lsdException w:name="caption" w:semiHidden="1" w:uiPriority="35" w:unhideWhenUsed="1" w:qFormat="1"/>
-    <w:lsdException w:name="table of figures" w:semiHidden="1" w:unhideWhenUsed="1"/>
-    <w:lsdException w:name="envelope address" w:semiHidden="1" w:unhideWhenUsed="1"/>
-    <w:lsdException w:name="envelope return" w:semiHidden="1" w:unhideWhenUsed="1"/>
-    <w:lsdException w:name="footnote reference" w:semiHidden="1" w:unhideWhenUsed="1"/>
-    <w:lsdException w:name="annotation reference" w:semiHidden="1" w:unhideWhenUsed="1"/>
-    <w:lsdException w:name="line number" w:semiHidden="1" w:unhideWhenUsed="1"/>
-    <w:lsdException w:name="page number" w:semiHidden="1" w:unhideWhenUsed="1"/>
-    <w:lsdException w:name="endnote reference" w:semiHidden="1" w:unhideWhenUsed="1"/>
-    <w:lsdException w:name="endnote text" w:semiHidden="1" w:unhideWhenUsed="1"/>
-    <w:lsdException w:name="table of authorities" w:semiHidden="1" w:unhideWhenUsed="1"/>
-    <w:lsdException w:name="macro" w:semiHidden="1" w:unhideWhenUsed="1"/>
-    <w:lsdException w:name="toa heading" w:semiHidden="1" w:unhideWhenUsed="1"/>
-    <w:lsdException w:name="List" w:semiHidden="1" w:unhideWhenUsed="1"/>
-    <w:lsdException w:name="List Bullet" w:semiHidden="1" w:unhideWhenUsed="1"/>
-    <w:lsdException w:name="List Number" w:semiHidden="1" w:unhideWhenUsed="1"/>
-    <w:lsdException w:name="List 2" w:semiHidden="1" w:unhideWhenUsed="1"/>
-    <w:lsdException w:name="List 3" w:semiHidden="1" w:unhideWhenUsed="1"/>
-    <w:lsdException w:name="List 4" w:semiHidden="1" w:unhideWhenUsed="1"/>
-    <w:lsdException w:name="List 5" w:semiHidden="1" w:unhideWhenUsed="1"/>
-    <w:lsdException w:name="List Bullet 2" w:semiHidden="1" w:unhideWhenUsed="1"/>
-    <w:lsdException w:name="List Bullet 3" w:semiHidden="1" w:unhideWhenUsed="1"/>
-    <w:lsdException w:name="List Bullet 4" w:semiHidden="1" w:unhideWhenUsed="1"/>
-    <w:lsdException w:name="List Bullet 5" w:semiHidden="1" w:unhideWhenUsed="1"/>
-    <w:lsdException w:name="List Number 2" w:semiHidden="1" w:unhideWhenUsed="1"/>
-    <w:lsdException w:name="List Number 3" w:semiHidden="1" w:unhideWhenUsed="1"/>
-    <w:lsdException w:name="List Number 4" w:semiHidden="1" w:unhideWhenUsed="1"/>
-    <w:lsdException w:name="List Number 5" w:semiHidden="1" w:unhideWhenUsed="1"/>
-    <w:lsdException w:name="Title" w:uiPriority="10" w:qFormat="1"/>
-    <w:lsdException w:name="Closing" w:semiHidden="1" w:unhideWhenUsed="1"/>
-    <w:lsdException w:name="Signature" w:semiHidden="1" w:unhideWhenUsed="1"/>
-    <w:lsdException w:name="Default Paragraph Font" w:semiHidden="1" w:uiPriority="1" w:unhideWhenUsed="1"/>
-    <w:lsdException w:name="Body Text" w:semiHidden="1" w:uiPriority="0" w:unhideWhenUsed="1"/>
-    <w:lsdException w:name="Body Text Indent" w:semiHidden="1" w:unhideWhenUsed="1"/>
-    <w:lsdException w:name="List Continue" w:semiHidden="1" w:unhideWhenUsed="1"/>
-    <w:lsdException w:name="List Continue 2" w:semiHidden="1" w:unhideWhenUsed="1"/>
-    <w:lsdException w:name="List Continue 3" w:semiHidden="1" w:unhideWhenUsed="1"/>
-    <w:lsdException w:name="List Continue 4" w:semiHidden="1" w:unhideWhenUsed="1"/>
-    <w:lsdException w:name="List Continue 5" w:semiHidden="1" w:unhideWhenUsed="1"/>
-    <w:lsdException w:name="Message Header" w:semiHidden="1" w:unhideWhenUsed="1"/>
-    <w:lsdException w:name="Subtitle" w:uiPriority="11" w:qFormat="1"/>
-    <w:lsdException w:name="Salutation" w:semiHidden="1" w:unhideWhenUsed="1"/>
-    <w:lsdException w:name="Date" w:semiHidden="1" w:unhideWhenUsed="1"/>
-    <w:lsdException w:name="Body Text First Indent" w:semiHidden="1" w:unhideWhenUsed="1"/>
-    <w:lsdException w:name="Body Text First Indent 2" w:semiHidden="1" w:unhideWhenUsed="1"/>
-    <w:lsdException w:name="Note Heading" w:semiHidden="1" w:unhideWhenUsed="1"/>
-    <w:lsdException w:name="Body Text 2" w:semiHidden="1" w:unhideWhenUsed="1"/>
-    <w:lsdException w:name="Body Text 3" w:semiHidden="1" w:unhideWhenUsed="1"/>
-    <w:lsdException w:name="Body Text Indent 2" w:semiHidden="1" w:unhideWhenUsed="1"/>
-    <w:lsdException w:name="Body Text Indent 3" w:semiHidden="1" w:unhideWhenUsed="1"/>
-    <w:lsdException w:name="Block Text" w:semiHidden="1" w:unhideWhenUsed="1"/>
-    <w:lsdException w:name="Hyperlink" w:semiHidden="1" w:unhideWhenUsed="1"/>
-    <w:lsdException w:name="FollowedHyperlink" w:semiHidden="1" w:unhideWhenUsed="1"/>
-    <w:lsdException w:name="Strong" w:uiPriority="22" w:qFormat="1"/>
-    <w:lsdException w:name="Emphasis" w:uiPriority="20" w:qFormat="1"/>
-    <w:lsdException w:name="Document Map" w:semiHidden="1" w:unhideWhenUsed="1"/>
-    <w:lsdException w:name="Plain Text" w:semiHidden="1" w:unhideWhenUsed="1"/>
-    <w:lsdException w:name="E-mail Signature" w:semiHidden="1" w:unhideWhenUsed="1"/>
-    <w:lsdException w:name="HTML Top of Form" w:semiHidden="1" w:unhideWhenUsed="1"/>
-    <w:lsdException w:name="HTML Bottom of Form" w:semiHidden="1" w:unhideWhenUsed="1"/>
-    <w:lsdException w:name="Normal (Web)" w:semiHidden="1" w:unhideWhenUsed="1"/>
-    <w:lsdException w:name="HTML Acronym" w:semiHidden="1" w:unhideWhenUsed="1"/>
-    <w:lsdException w:name="HTML Address" w:semiHidden="1" w:unhideWhenUsed="1"/>
-    <w:lsdException w:name="HTML Cite" w:semiHidden="1" w:unhideWhenUsed="1"/>
-    <w:lsdException w:name="HTML Code" w:semiHidden="1" w:unhideWhenUsed="1"/>
-    <w:lsdException w:name="HTML Definition" w:semiHidden="1" w:unhideWhenUsed="1"/>
-    <w:lsdException w:name="HTML Keyboard" w:semiHidden="1" w:unhideWhenUsed="1"/>
-    <w:lsdException w:name="HTML Preformatted" w:semiHidden="1" w:unhideWhenUsed="1"/>
-    <w:lsdException w:name="HTML Sample" w:semiHidden="1" w:unhideWhenUsed="1"/>
-    <w:lsdException w:name="HTML Typewriter" w:semiHidden="1" w:unhideWhenUsed="1"/>
-    <w:lsdException w:name="HTML Variable" w:semiHidden="1" w:unhideWhenUsed="1"/>
-    <w:lsdException w:name="Normal Table" w:semiHidden="1" w:unhideWhenUsed="1"/>
-    <w:lsdException w:name="annotation subject" w:semiHidden="1" w:unhideWhenUsed="1"/>
-    <w:lsdException w:name="No List" w:semiHidden="1" w:unhideWhenUsed="1"/>
-    <w:lsdException w:name="Outline List 1" w:semiHidden="1" w:unhideWhenUsed="1"/>
-    <w:lsdException w:name="Outline List 2" w:semiHidden="1" w:unhideWhenUsed="1"/>
-    <w:lsdException w:name="Outline List 3" w:semiHidden="1" w:unhideWhenUsed="1"/>
-    <w:lsdException w:name="Table Simple 1" w:semiHidden="1" w:unhideWhenUsed="1"/>
-    <w:lsdException w:name="Table Simple 2" w:semiHidden="1" w:unhideWhenUsed="1"/>
-    <w:lsdException w:name="Table Simple 3" w:semiHidden="1" w:unhideWhenUsed="1"/>
-    <w:lsdException w:name="Table Classic 1" w:semiHidden="1" w:unhideWhenUsed="1"/>
-    <w:lsdException w:name="Table Classic 2" w:semiHidden="1" w:unhideWhenUsed="1"/>
-    <w:lsdException w:name="Table Classic 3" w:semiHidden="1" w:unhideWhenUsed="1"/>
-    <w:lsdException w:name="Table Classic 4" w:semiHidden="1" w:unhideWhenUsed="1"/>
-    <w:lsdException w:name="Table Colorful 1" w:semiHidden="1" w:unhideWhenUsed="1"/>
-    <w:lsdException w:name="Table Colorful 2" w:semiHidden="1" w:unhideWhenUsed="1"/>
-    <w:lsdException w:name="Table Colorful 3" w:semiHidden="1" w:unhideWhenUsed="1"/>
-    <w:lsdException w:name="Table Columns 1" w:semiHidden="1" w:unhideWhenUsed="1"/>
-    <w:lsdException w:name="Table Columns 2" w:semiHidden="1" w:unhideWhenUsed="1"/>
-    <w:lsdException w:name="Table Columns 3" w:semiHidden="1" w:unhideWhenUsed="1"/>
-    <w:lsdException w:name="Table Columns 4" w:semiHidden="1" w:unhideWhenUsed="1"/>
-    <w:lsdException w:name="Table Columns 5" w:semiHidden="1" w:unhideWhenUsed="1"/>
-    <w:lsdException w:name="Table Grid 1" w:semiHidden="1" w:unhideWhenUsed="1"/>
-    <w:lsdException w:name="Table Grid 2" w:semiHidden="1" w:unhideWhenUsed="1"/>
-    <w:lsdException w:name="Table Grid 3" w:semiHidden="1" w:unhideWhenUsed="1"/>
-    <w:lsdException w:name="Table Grid 4" w:semiHidden="1" w:unhideWhenUsed="1"/>
-    <w:lsdException w:name="Table Grid 5" w:semiHidden="1" w:unhideWhenUsed="1"/>
-    <w:lsdException w:name="Table Grid 6" w:semiHidden="1" w:unhideWhenUsed="1"/>
-    <w:lsdException w:name="Table Grid 7" w:semiHidden="1" w:unhideWhenUsed="1"/>
-    <w:lsdException w:name="Table Grid 8" w:semiHidden="1" w:unhideWhenUsed="1"/>
-    <w:lsdException w:name="Table List 1" w:semiHidden="1" w:unhideWhenUsed="1"/>
-    <w:lsdException w:name="Table List 2" w:semiHidden="1" w:unhideWhenUsed="1"/>
-    <w:lsdException w:name="Table List 3" w:semiHidden="1" w:unhideWhenUsed="1"/>
-    <w:lsdException w:name="Table List 4" w:semiHidden="1" w:unhideWhenUsed="1"/>
-    <w:lsdException w:name="Table List 5" w:semiHidden="1" w:unhideWhenUsed="1"/>
-    <w:lsdException w:name="Table List 6" w:semiHidden="1" w:unhideWhenUsed="1"/>
-    <w:lsdException w:name="Table List 7" w:semiHidden="1" w:unhideWhenUsed="1"/>
-    <w:lsdException w:name="Table List 8" w:semiHidden="1" w:unhideWhenUsed="1"/>
-    <w:lsdException w:name="Table 3D effects 1" w:semiHidden="1" w:unhideWhenUsed="1"/>
-    <w:lsdException w:name="Table 3D effects 2" w:semiHidden="1" w:unhideWhenUsed="1"/>
-    <w:lsdException w:name="Table 3D effects 3" w:semiHidden="1" w:unhideWhenUsed="1"/>
-    <w:lsdException w:name="Table Contemporary" w:semiHidden="1" w:unhideWhenUsed="1"/>
-    <w:lsdException w:name="Table Elegant" w:semiHidden="1" w:unhideWhenUsed="1"/>
-    <w:lsdException w:name="Table Professional" w:semiHidden="1" w:unhideWhenUsed="1"/>
-    <w:lsdException w:name="Table Subtle 1" w:semiHidden="1" w:unhideWhenUsed="1"/>
-    <w:lsdException w:name="Table Subtle 2" w:semiHidden="1" w:unhideWhenUsed="1"/>
-    <w:lsdException w:name="Table Web 1" w:semiHidden="1" w:unhideWhenUsed="1"/>
-    <w:lsdException w:name="Table Web 2" w:semiHidden="1" w:unhideWhenUsed="1"/>
-    <w:lsdException w:name="Table Web 3" w:semiHidden="1" w:unhideWhenUsed="1"/>
-    <w:lsdException w:name="Balloon Text" w:semiHidden="1" w:unhideWhenUsed="1"/>
-    <w:lsdException w:name="Table Grid" w:uiPriority="59"/>
-    <w:lsdException w:name="Table Theme" w:semiHidden="1" w:unhideWhenUsed="1"/>
-    <w:lsdException w:name="Placeholder Text" w:semiHidden="1"/>
-    <w:lsdException w:name="No Spacing" w:uiPriority="1" w:qFormat="1"/>
-    <w:lsdException w:name="Light Shading" w:uiPriority="60"/>
-    <w:lsdException w:name="Light List" w:uiPriority="61"/>
-    <w:lsdException w:name="Light Grid" w:uiPriority="62"/>
-    <w:lsdException w:name="Medium Shading 1" w:uiPriority="63"/>
-    <w:lsdException w:name="Medium Shading 2" w:uiPriority="64"/>
-    <w:lsdException w:name="Medium List 1" w:uiPriority="65"/>
-    <w:lsdException w:name="Medium List 2" w:uiPriority="66"/>
-    <w:lsdException w:name="Medium Grid 1" w:uiPriority="67"/>
-    <w:lsdException w:name="Medium Grid 2" w:uiPriority="68"/>
-    <w:lsdException w:name="Medium Grid 3" w:uiPriority="69"/>
-    <w:lsdException w:name="Dark List" w:uiPriority="70"/>
-    <w:lsdException w:name="Colorful Shading" w:uiPriority="71"/>
-    <w:lsdException w:name="Colorful List" w:uiPriority="72"/>
-    <w:lsdException w:name="Colorful Grid" w:uiPriority="73"/>
-    <w:lsdException w:name="Light Shading Accent 1" w:uiPriority="60"/>
-    <w:lsdException w:name="Light List Accent 1" w:uiPriority="61"/>
-    <w:lsdException w:name="Light Grid Accent 1" w:uiPriority="62"/>
-    <w:lsdException w:name="Medium Shading 1 Accent 1" w:uiPriority="63"/>
-    <w:lsdException w:name="Medium Shading 2 Accent 1" w:uiPriority="64"/>
-    <w:lsdException w:name="Medium List 1 Accent 1" w:uiPriority="65"/>
-    <w:lsdException w:name="Revision" w:semiHidden="1"/>
-    <w:lsdException w:name="List Paragraph" w:uiPriority="34" w:qFormat="1"/>
-    <w:lsdException w:name="Quote" w:uiPriority="29" w:qFormat="1"/>
-    <w:lsdException w:name="Intense Quote" w:uiPriority="30" w:qFormat="1"/>
-    <w:lsdException w:name="Medium List 2 Accent 1" w:uiPriority="66"/>
-    <w:lsdException w:name="Medium Grid 1 Accent 1" w:uiPriority="67"/>
-    <w:lsdException w:name="Medium Grid 2 Accent 1" w:uiPriority="68"/>
-    <w:lsdException w:name="Medium Grid 3 Accent 1" w:uiPriority="69"/>
-    <w:lsdException w:name="Dark List Accent 1" w:uiPriority="70"/>
-    <w:lsdException w:name="Colorful Shading Accent 1" w:uiPriority="71"/>
-    <w:lsdException w:name="Colorful List Accent 1" w:uiPriority="72"/>
-    <w:lsdException w:name="Colorful Grid Accent 1" w:uiPriority="73"/>
-    <w:lsdException w:name="Light Shading Accent 2" w:uiPriority="60"/>
-    <w:lsdException w:name="Light List Accent 2" w:uiPriority="61"/>
-    <w:lsdException w:name="Light Grid Accent 2" w:uiPriority="62"/>
-    <w:lsdException w:name="Medium Shading 1 Accent 2" w:uiPriority="63"/>
-    <w:lsdException w:name="Medium Shading 2 Accent 2" w:uiPriority="64"/>
-    <w:lsdException w:name="Medium List 1 Accent 2" w:uiPriority="65"/>
-    <w:lsdException w:name="Medium List 2 Accent 2" w:uiPriority="66"/>
-    <w:lsdException w:name="Medium Grid 1 Accent 2" w:uiPriority="67"/>
-    <w:lsdException w:name="Medium Grid 2 Accent 2" w:uiPriority="68"/>
-    <w:lsdException w:name="Medium Grid 3 Accent 2" w:uiPriority="69"/>
-    <w:lsdException w:name="Dark List Accent 2" w:uiPriority="70"/>
-    <w:lsdException w:name="Colorful Shading Accent 2" w:uiPriority="71"/>
-    <w:lsdException w:name="Colorful List Accent 2" w:uiPriority="72"/>
-    <w:lsdException w:name="Colorful Grid Accent 2" w:uiPriority="73"/>
-    <w:lsdException w:name="Light Shading Accent 3" w:uiPriority="60"/>
-    <w:lsdException w:name="Light List Accent 3" w:uiPriority="61"/>
-    <w:lsdException w:name="Light Grid Accent 3" w:uiPriority="62"/>
-    <w:lsdException w:name="Medium Shading 1 Accent 3" w:uiPriority="63"/>
-    <w:lsdException w:name="Medium Shading 2 Accent 3" w:uiPriority="64"/>
-    <w:lsdException w:name="Medium List 1 Accent 3" w:uiPriority="65"/>
-    <w:lsdException w:name="Medium List 2 Accent 3" w:uiPriority="66"/>
-    <w:lsdException w:name="Medium Grid 1 Accent 3" w:uiPriority="67"/>
-    <w:lsdException w:name="Medium Grid 2 Accent 3" w:uiPriority="68"/>
-    <w:lsdException w:name="Medium Grid 3 Accent 3" w:uiPriority="69"/>
-    <w:lsdException w:name="Dark List Accent 3" w:uiPriority="70"/>
-    <w:lsdException w:name="Colorful Shading Accent 3" w:uiPriority="71"/>
-    <w:lsdException w:name="Colorful List Accent 3" w:uiPriority="72"/>
-    <w:lsdException w:name="Colorful Grid Accent 3" w:uiPriority="73"/>
-    <w:lsdException w:name="Light Shading Accent 4" w:uiPriority="60"/>
-    <w:lsdException w:name="Light List Accent 4" w:uiPriority="61"/>
-    <w:lsdException w:name="Light Grid Accent 4" w:uiPriority="62"/>
-    <w:lsdException w:name="Medium Shading 1 Accent 4" w:uiPriority="63"/>
-    <w:lsdException w:name="Medium Shading 2 Accent 4" w:uiPriority="64"/>
-    <w:lsdException w:name="Medium List 1 Accent 4" w:uiPriority="65"/>
-    <w:lsdException w:name="Medium List 2 Accent 4" w:uiPriority="66"/>
-    <w:lsdException w:name="Medium Grid 1 Accent 4" w:uiPriority="67"/>
-    <w:lsdException w:name="Medium Grid 2 Accent 4" w:uiPriority="68"/>
-    <w:lsdException w:name="Medium Grid 3 Accent 4" w:uiPriority="69"/>
-    <w:lsdException w:name="Dark List Accent 4" w:uiPriority="70"/>
-    <w:lsdException w:name="Colorful Shading Accent 4" w:uiPriority="71"/>
-    <w:lsdException w:name="Colorful List Accent 4" w:uiPriority="72"/>
-    <w:lsdException w:name="Colorful Grid Accent 4" w:uiPriority="73"/>
-    <w:lsdException w:name="Light Shading Accent 5" w:uiPriority="60"/>
-    <w:lsdException w:name="Light List Accent 5" w:uiPriority="61"/>
-    <w:lsdException w:name="Light Grid Accent 5" w:uiPriority="62"/>
-    <w:lsdException w:name="Medium Shading 1 Accent 5" w:uiPriority="63"/>
-    <w:lsdException w:name="Medium Shading 2 Accent 5" w:uiPriority="64"/>
-    <w:lsdException w:name="Medium List 1 Accent 5" w:uiPriority="65"/>
-    <w:lsdException w:name="Medium List 2 Accent 5" w:uiPriority="66"/>
-    <w:lsdException w:name="Medium Grid 1 Accent 5" w:uiPriority="67"/>
-    <w:lsdException w:name="Medium Grid 2 Accent 5" w:uiPriority="68"/>
-    <w:lsdException w:name="Medium Grid 3 Accent 5" w:uiPriority="69"/>
-    <w:lsdException w:name="Dark List Accent 5" w:uiPriority="70"/>
-    <w:lsdException w:name="Colorful Shading Accent 5" w:uiPriority="71"/>
-    <w:lsdException w:name="Colorful List Accent 5" w:uiPriority="72"/>
-    <w:lsdException w:name="Colorful Grid Accent 5" w:uiPriority="73"/>
-    <w:lsdException w:name="Light Shading Accent 6" w:uiPriority="60"/>
-    <w:lsdException w:name="Light List Accent 6" w:uiPriority="61"/>
-    <w:lsdException w:name="Light Grid Accent 6" w:uiPriority="62"/>
-    <w:lsdException w:name="Medium Shading 1 Accent 6" w:uiPriority="63"/>
-    <w:lsdException w:name="Medium Shading 2 Accent 6" w:uiPriority="64"/>
-    <w:lsdException w:name="Medium List 1 Accent 6" w:uiPriority="65"/>
-    <w:lsdException w:name="Medium List 2 Accent 6" w:uiPriority="66"/>
-    <w:lsdException w:name="Medium Grid 1 Accent 6" w:uiPriority="67"/>
-    <w:lsdException w:name="Medium Grid 2 Accent 6" w:uiPriority="68"/>
-    <w:lsdException w:name="Medium Grid 3 Accent 6" w:uiPriority="69"/>
-    <w:lsdException w:name="Dark List Accent 6" w:uiPriority="70"/>
-    <w:lsdException w:name="Colorful Shading Accent 6" w:uiPriority="71"/>
-    <w:lsdException w:name="Colorful List Accent 6" w:uiPriority="72"/>
-    <w:lsdException w:name="Colorful Grid Accent 6" w:uiPriority="73"/>
-    <w:lsdException w:name="Subtle Emphasis" w:uiPriority="19" w:qFormat="1"/>
-    <w:lsdException w:name="Intense Emphasis" w:uiPriority="21" w:qFormat="1"/>
-    <w:lsdException w:name="Subtle Reference" w:uiPriority="31" w:qFormat="1"/>
-    <w:lsdException w:name="Intense Reference" w:uiPriority="32" w:qFormat="1"/>
-    <w:lsdException w:name="Book Title" w:uiPriority="33" w:qFormat="1"/>
-    <w:lsdException w:name="Bibliography" w:semiHidden="1" w:uiPriority="37" w:unhideWhenUsed="1"/>
-    <w:lsdException w:name="TOC Heading" w:semiHidden="1" w:uiPriority="39" w:unhideWhenUsed="1" w:qFormat="1"/>
-    <w:lsdException w:name="Plain Table 1" w:uiPriority="41"/>
-    <w:lsdException w:name="Plain Table 2" w:uiPriority="42"/>
-    <w:lsdException w:name="Plain Table 3" w:uiPriority="43"/>
-    <w:lsdException w:name="Plain Table 4" w:uiPriority="44"/>
-    <w:lsdException w:name="Plain Table 5" w:uiPriority="45"/>
-    <w:lsdException w:name="Grid Table Light" w:uiPriority="40"/>
-    <w:lsdException w:name="Grid Table 1 Light" w:uiPriority="46"/>
-    <w:lsdException w:name="Grid Table 2" w:uiPriority="47"/>
-    <w:lsdException w:name="Grid Table 3" w:uiPriority="48"/>
-    <w:lsdException w:name="Grid Table 4" w:uiPriority="49"/>
-    <w:lsdException w:name="Grid Table 5 Dark" w:uiPriority="50"/>
-    <w:lsdException w:name="Grid Table 6 Colorful" w:uiPriority="51"/>
-    <w:lsdException w:name="Grid Table 7 Colorful" w:uiPriority="52"/>
-    <w:lsdException w:name="Grid Table 1 Light Accent 1" w:uiPriority="46"/>
-    <w:lsdException w:name="Grid Table 2 Accent 1" w:uiPriority="47"/>
-    <w:lsdException w:name="Grid Table 3 Accent 1" w:uiPriority="48"/>
-    <w:lsdException w:name="Grid Table 4 Accent 1" w:uiPriority="49"/>
-    <w:lsdException w:name="Grid Table 5 Dark Accent 1" w:uiPriority="50"/>
-    <w:lsdException w:name="Grid Table 6 Colorful Accent 1" w:uiPriority="51"/>
-    <w:lsdException w:name="Grid Table 7 Colorful Accent 1" w:uiPriority="52"/>
-    <w:lsdException w:name="Grid Table 1 Light Accent 2" w:uiPriority="46"/>
-    <w:lsdException w:name="Grid Table 2 Accent 2" w:uiPriority="47"/>
-    <w:lsdException w:name="Grid Table 3 Accent 2" w:uiPriority="48"/>
-    <w:lsdException w:name="Grid Table 4 Accent 2" w:uiPriority="49"/>
-    <w:lsdException w:name="Grid Table 5 Dark Accent 2" w:uiPriority="50"/>
-    <w:lsdException w:name="Grid Table 6 Colorful Accent 2" w:uiPriority="51"/>
-    <w:lsdException w:name="Grid Table 7 Colorful Accent 2" w:uiPriority="52"/>
-    <w:lsdException w:name="Grid Table 1 Light Accent 3" w:uiPriority="46"/>
-    <w:lsdException w:name="Grid Table 2 Accent 3" w:uiPriority="47"/>
-    <w:lsdException w:name="Grid Table 3 Accent 3" w:uiPriority="48"/>
-    <w:lsdException w:name="Grid Table 4 Accent 3" w:uiPriority="49"/>
-    <w:lsdException w:name="Grid Table 5 Dark Accent 3" w:uiPriority="50"/>
-    <w:lsdException w:name="Grid Table 6 Colorful Accent 3" w:uiPriority="51"/>
-    <w:lsdException w:name="Grid Table 7 Colorful Accent 3" w:uiPriority="52"/>
-    <w:lsdException w:name="Grid Table 1 Light Accent 4" w:uiPriority="46"/>
-    <w:lsdException w:name="Grid Table 2 Accent 4" w:uiPriority="47"/>
-    <w:lsdException w:name="Grid Table 3 Accent 4" w:uiPriority="48"/>
-    <w:lsdException w:name="Grid Table 4 Accent 4" w:uiPriority="49"/>
-    <w:lsdException w:name="Grid Table 5 Dark Accent 4" w:uiPriority="50"/>
-    <w:lsdException w:name="Grid Table 6 Colorful Accent 4" w:uiPriority="51"/>
-    <w:lsdException w:name="Grid Table 7 Colorful Accent 4" w:uiPriority="52"/>
-    <w:lsdException w:name="Grid Table 1 Light Accent 5" w:uiPriority="46"/>
-    <w:lsdException w:name="Grid Table 2 Accent 5" w:uiPriority="47"/>
-    <w:lsdException w:name="Grid Table 3 Accent 5" w:uiPriority="48"/>
-    <w:lsdException w:name="Grid Table 4 Accent 5" w:uiPriority="49"/>
-    <w:lsdException w:name="Grid Table 5 Dark Accent 5" w:uiPriority="50"/>
-    <w:lsdException w:name="Grid Table 6 Colorful Accent 5" w:uiPriority="51"/>
-    <w:lsdException w:name="Grid Table 7 Colorful Accent 5" w:uiPriority="52"/>
-    <w:lsdException w:name="Grid Table 1 Light Accent 6" w:uiPriority="46"/>
-    <w:lsdException w:name="Grid Table 2 Accent 6" w:uiPriority="47"/>
-    <w:lsdException w:name="Grid Table 3 Accent 6" w:uiPriority="48"/>
-    <w:lsdException w:name="Grid Table 4 Accent 6" w:uiPriority="49"/>
-    <w:lsdException w:name="Grid Table 5 Dark Accent 6" w:uiPriority="50"/>
-    <w:lsdException w:name="Grid Table 6 Colorful Accent 6" w:uiPriority="51"/>
-    <w:lsdException w:name="Grid Table 7 Colorful Accent 6" w:uiPriority="52"/>
-    <w:lsdException w:name="List Table 1 Light" w:uiPriority="46"/>
-    <w:lsdException w:name="List Table 2" w:uiPriority="47"/>
-    <w:lsdException w:name="List Table 3" w:uiPriority="48"/>
-    <w:lsdException w:name="List Table 4" w:uiPriority="49"/>
-    <w:lsdException w:name="List Table 5 Dark" w:uiPriority="50"/>
-    <w:lsdException w:name="List Table 6 Colorful" w:uiPriority="51"/>
-    <w:lsdException w:name="List Table 7 Colorful" w:uiPriority="52"/>
-    <w:lsdException w:name="List Table 1 Light Accent 1" w:uiPriority="46"/>
-    <w:lsdException w:name="List Table 2 Accent 1" w:uiPriority="47"/>
-    <w:lsdException w:name="List Table 3 Accent 1" w:uiPriority="48"/>
-    <w:lsdException w:name="List Table 4 Accent 1" w:uiPriority="49"/>
-    <w:lsdException w:name="List Table 5 Dark Accent 1" w:uiPriority="50"/>
-    <w:lsdException w:name="List Table 6 Colorful Accent 1" w:uiPriority="51"/>
-    <w:lsdException w:name="List Table 7 Colorful Accent 1" w:uiPriority="52"/>
-    <w:lsdException w:name="List Table 1 Light Accent 2" w:uiPriority="46"/>
-    <w:lsdException w:name="List Table 2 Accent 2" w:uiPriority="47"/>
-    <w:lsdException w:name="List Table 3 Accent 2" w:uiPriority="48"/>
-    <w:lsdException w:name="List Table 4 Accent 2" w:uiPriority="49"/>
-    <w:lsdException w:name="List Table 5 Dark Accent 2" w:uiPriority="50"/>
-    <w:lsdException w:name="List Table 6 Colorful Accent 2" w:uiPriority="51"/>
-    <w:lsdException w:name="List Table 7 Colorful Accent 2" w:uiPriority="52"/>
-    <w:lsdException w:name="List Table 1 Light Accent 3" w:uiPriority="46"/>
-    <w:lsdException w:name="List Table 2 Accent 3" w:uiPriority="47"/>
-    <w:lsdException w:name="List Table 3 Accent 3" w:uiPriority="48"/>
-    <w:lsdException w:name="List Table 4 Accent 3" w:uiPriority="49"/>
-    <w:lsdException w:name="List Table 5 Dark Accent 3" w:uiPriority="50"/>
-    <w:lsdException w:name="List Table 6 Colorful Accent 3" w:uiPriority="51"/>
-    <w:lsdException w:name="List Table 7 Colorful Accent 3" w:uiPriority="52"/>
-    <w:lsdException w:name="List Table 1 Light Accent 4" w:uiPriority="46"/>
-    <w:lsdException w:name="List Table 2 Accent 4" w:uiPriority="47"/>
-    <w:lsdException w:name="List Table 3 Accent 4" w:uiPriority="48"/>
-    <w:lsdException w:name="List Table 4 Accent 4" w:uiPriority="49"/>
-    <w:lsdException w:name="List Table 5 Dark Accent 4" w:uiPriority="50"/>
-    <w:lsdException w:name="List Table 6 Colorful Accent 4" w:uiPriority="51"/>
-    <w:lsdException w:name="List Table 7 Colorful Accent 4" w:uiPriority="52"/>
-    <w:lsdException w:name="List Table 1 Light Accent 5" w:uiPriority="46"/>
-    <w:lsdException w:name="List Table 2 Accent 5" w:uiPriority="47"/>
-    <w:lsdException w:name="List Table 3 Accent 5" w:uiPriority="48"/>
-    <w:lsdException w:name="List Table 4 Accent 5" w:uiPriority="49"/>
-    <w:lsdException w:name="List Table 5 Dark Accent 5" w:uiPriority="50"/>
-    <w:lsdException w:name="List Table 6 Colorful Accent 5" w:uiPriority="51"/>
-    <w:lsdException w:name="List Table 7 Colorful Accent 5" w:uiPriority="52"/>
-    <w:lsdException w:name="List Table 1 Light Accent 6" w:uiPriority="46"/>
-    <w:lsdException w:name="List Table 2 Accent 6" w:uiPriority="47"/>
-    <w:lsdException w:name="List Table 3 Accent 6" w:uiPriority="48"/>
-    <w:lsdException w:name="List Table 4 Accent 6" w:uiPriority="49"/>
-    <w:lsdException w:name="List Table 5 Dark Accent 6" w:uiPriority="50"/>
-    <w:lsdException w:name="List Table 6 Colorful Accent 6" w:uiPriority="51"/>
-    <w:lsdException w:name="List Table 7 Colorful Accent 6" w:uiPriority="52"/>
+  <w:latentStyles w:defLockedState="0" w:defUIPriority="99" w:defSemiHidden="1" w:defUnhideWhenUsed="1" w:defQFormat="0" w:count="267">
+    <w:lsdException w:name="Normal" w:semiHidden="0" w:uiPriority="0" w:unhideWhenUsed="0" w:qFormat="1"/>
+    <w:lsdException w:name="heading 1" w:semiHidden="0" w:uiPriority="9" w:unhideWhenUsed="0" w:qFormat="1"/>
+    <w:lsdException w:name="heading 2" w:uiPriority="9" w:qFormat="1"/>
+    <w:lsdException w:name="heading 3" w:uiPriority="9" w:qFormat="1"/>
+    <w:lsdException w:name="heading 4" w:uiPriority="9" w:qFormat="1"/>
+    <w:lsdException w:name="heading 5" w:uiPriority="9" w:qFormat="1"/>
+    <w:lsdException w:name="heading 6" w:uiPriority="9" w:qFormat="1"/>
+    <w:lsdException w:name="heading 7" w:uiPriority="9" w:qFormat="1"/>
+    <w:lsdException w:name="heading 8" w:uiPriority="9" w:qFormat="1"/>
+    <w:lsdException w:name="heading 9" w:uiPriority="9" w:qFormat="1"/>
+    <w:lsdException w:name="toc 1" w:uiPriority="39" w:qFormat="1"/>
+    <w:lsdException w:name="toc 2" w:uiPriority="39" w:qFormat="1"/>
+    <w:lsdException w:name="toc 3" w:uiPriority="39" w:qFormat="1"/>
+    <w:lsdException w:name="toc 4" w:uiPriority="39"/>
+    <w:lsdException w:name="toc 5" w:uiPriority="39"/>
+    <w:lsdException w:name="toc 6" w:uiPriority="39"/>
+    <w:lsdException w:name="toc 7" w:uiPriority="39"/>
+    <w:lsdException w:name="toc 8" w:uiPriority="39"/>
+    <w:lsdException w:name="toc 9" w:uiPriority="39"/>
+    <w:lsdException w:name="header" w:uiPriority="0"/>
+    <w:lsdException w:name="caption" w:uiPriority="35" w:qFormat="1"/>
+    <w:lsdException w:name="Title" w:semiHidden="0" w:uiPriority="10" w:unhideWhenUsed="0" w:qFormat="1"/>
+    <w:lsdException w:name="Default Paragraph Font" w:uiPriority="1"/>
+    <w:lsdException w:name="Body Text" w:uiPriority="0"/>
+    <w:lsdException w:name="Subtitle" w:semiHidden="0" w:uiPriority="11" w:unhideWhenUsed="0" w:qFormat="1"/>
+    <w:lsdException w:name="Strong" w:semiHidden="0" w:uiPriority="22" w:unhideWhenUsed="0" w:qFormat="1"/>
+    <w:lsdException w:name="Emphasis" w:semiHidden="0" w:uiPriority="20" w:unhideWhenUsed="0" w:qFormat="1"/>
+    <w:lsdException w:name="Table Grid" w:semiHidden="0" w:uiPriority="59" w:unhideWhenUsed="0"/>
+    <w:lsdException w:name="Placeholder Text" w:unhideWhenUsed="0"/>
+    <w:lsdException w:name="No Spacing" w:semiHidden="0" w:uiPriority="1" w:unhideWhenUsed="0" w:qFormat="1"/>
+    <w:lsdException w:name="Light Shading" w:semiHidden="0" w:uiPriority="60" w:unhideWhenUsed="0"/>
+    <w:lsdException w:name="Light List" w:semiHidden="0" w:uiPriority="61" w:unhideWhenUsed="0"/>
+    <w:lsdException w:name="Light Grid" w:semiHidden="0" w:uiPriority="62" w:unhideWhenUsed="0"/>
+    <w:lsdException w:name="Medium Shading 1" w:semiHidden="0" w:uiPriority="63" w:unhideWhenUsed="0"/>
+    <w:lsdException w:name="Medium Shading 2" w:semiHidden="0" w:uiPriority="64" w:unhideWhenUsed="0"/>
+    <w:lsdException w:name="Medium List 1" w:semiHidden="0" w:uiPriority="65" w:unhideWhenUsed="0"/>
+    <w:lsdException w:name="Medium List 2" w:semiHidden="0" w:uiPriority="66" w:unhideWhenUsed="0"/>
+    <w:lsdException w:name="Medium Grid 1" w:semiHidden="0" w:uiPriority="67" w:unhideWhenUsed="0"/>
+    <w:lsdException w:name="Medium Grid 2" w:semiHidden="0" w:uiPriority="68" w:unhideWhenUsed="0"/>
+    <w:lsdException w:name="Medium Grid 3" w:semiHidden="0" w:uiPriority="69" w:unhideWhenUsed="0"/>
+    <w:lsdException w:name="Dark List" w:semiHidden="0" w:uiPriority="70" w:unhideWhenUsed="0"/>
+    <w:lsdException w:name="Colorful Shading" w:semiHidden="0" w:uiPriority="71" w:unhideWhenUsed="0"/>
+    <w:lsdException w:name="Colorful List" w:semiHidden="0" w:uiPriority="72" w:unhideWhenUsed="0"/>
+    <w:lsdException w:name="Colorful Grid" w:semiHidden="0" w:uiPriority="73" w:unhideWhenUsed="0"/>
+    <w:lsdException w:name="Light Shading Accent 1" w:semiHidden="0" w:uiPriority="60" w:unhideWhenUsed="0"/>
+    <w:lsdException w:name="Light List Accent 1" w:semiHidden="0" w:uiPriority="61" w:unhideWhenUsed="0"/>
+    <w:lsdException w:name="Light Grid Accent 1" w:semiHidden="0" w:uiPriority="62" w:unhideWhenUsed="0"/>
+    <w:lsdException w:name="Medium Shading 1 Accent 1" w:semiHidden="0" w:uiPriority="63" w:unhideWhenUsed="0"/>
+    <w:lsdException w:name="Medium Shading 2 Accent 1" w:semiHidden="0" w:uiPriority="64" w:unhideWhenUsed="0"/>
+    <w:lsdException w:name="Medium List 1 Accent 1" w:semiHidden="0" w:uiPriority="65" w:unhideWhenUsed="0"/>
+    <w:lsdException w:name="Revision" w:unhideWhenUsed="0"/>
+    <w:lsdException w:name="List Paragraph" w:semiHidden="0" w:uiPriority="34" w:unhideWhenUsed="0" w:qFormat="1"/>
+    <w:lsdException w:name="Quote" w:semiHidden="0" w:uiPriority="29" w:unhideWhenUsed="0" w:qFormat="1"/>
+    <w:lsdException w:name="Intense Quote" w:semiHidden="0" w:uiPriority="30" w:unhideWhenUsed="0" w:qFormat="1"/>
+    <w:lsdException w:name="Medium List 2 Accent 1" w:semiHidden="0" w:uiPriority="66" w:unhideWhenUsed="0"/>
+    <w:lsdException w:name="Medium Grid 1 Accent 1" w:semiHidden="0" w:uiPriority="67" w:unhideWhenUsed="0"/>
+    <w:lsdException w:name="Medium Grid 2 Accent 1" w:semiHidden="0" w:uiPriority="68" w:unhideWhenUsed="0"/>
+    <w:lsdException w:name="Medium Grid 3 Accent 1" w:semiHidden="0" w:uiPriority="69" w:unhideWhenUsed="0"/>
+    <w:lsdException w:name="Dark List Accent 1" w:semiHidden="0" w:uiPriority="70" w:unhideWhenUsed="0"/>
+    <w:lsdException w:name="Colorful Shading Accent 1" w:semiHidden="0" w:uiPriority="71" w:unhideWhenUsed="0"/>
+    <w:lsdException w:name="Colorful List Accent 1" w:semiHidden="0" w:uiPriority="72" w:unhideWhenUsed="0"/>
+    <w:lsdException w:name="Colorful Grid Accent 1" w:semiHidden="0" w:uiPriority="73" w:unhideWhenUsed="0"/>
+    <w:lsdException w:name="Light Shading Accent 2" w:semiHidden="0" w:uiPriority="60" w:unhideWhenUsed="0"/>
+    <w:lsdException w:name="Light List Accent 2" w:semiHidden="0" w:uiPriority="61" w:unhideWhenUsed="0"/>
+    <w:lsdException w:name="Light Grid Accent 2" w:semiHidden="0" w:uiPriority="62" w:unhideWhenUsed="0"/>
+    <w:lsdException w:name="Medium Shading 1 Accent 2" w:semiHidden="0" w:uiPriority="63" w:unhideWhenUsed="0"/>
+    <w:lsdException w:name="Medium Shading 2 Accent 2" w:semiHidden="0" w:uiPriority="64" w:unhideWhenUsed="0"/>
+    <w:lsdException w:name="Medium List 1 Accent 2" w:semiHidden="0" w:uiPriority="65" w:unhideWhenUsed="0"/>
+    <w:lsdException w:name="Medium List 2 Accent 2" w:semiHidden="0" w:uiPriority="66" w:unhideWhenUsed="0"/>
+    <w:lsdException w:name="Medium Grid 1 Accent 2" w:semiHidden="0" w:uiPriority="67" w:unhideWhenUsed="0"/>
+    <w:lsdException w:name="Medium Grid 2 Accent 2" w:semiHidden="0" w:uiPriority="68" w:unhideWhenUsed="0"/>
+    <w:lsdException w:name="Medium Grid 3 Accent 2" w:semiHidden="0" w:uiPriority="69" w:unhideWhenUsed="0"/>
+    <w:lsdException w:name="Dark List Accent 2" w:semiHidden="0" w:uiPriority="70" w:unhideWhenUsed="0"/>
+    <w:lsdException w:name="Colorful Shading Accent 2" w:semiHidden="0" w:uiPriority="71" w:unhideWhenUsed="0"/>
+    <w:lsdException w:name="Colorful List Accent 2" w:semiHidden="0" w:uiPriority="72" w:unhideWhenUsed="0"/>
+    <w:lsdException w:name="Colorful Grid Accent 2" w:semiHidden="0" w:uiPriority="73" w:unhideWhenUsed="0"/>
+    <w:lsdException w:name="Light Shading Accent 3" w:semiHidden="0" w:uiPriority="60" w:unhideWhenUsed="0"/>
+    <w:lsdException w:name="Light List Accent 3" w:semiHidden="0" w:uiPriority="61" w:unhideWhenUsed="0"/>
+    <w:lsdException w:name="Light Grid Accent 3" w:semiHidden="0" w:uiPriority="62" w:unhideWhenUsed="0"/>
+    <w:lsdException w:name="Medium Shading 1 Accent 3" w:semiHidden="0" w:uiPriority="63" w:unhideWhenUsed="0"/>
+    <w:lsdException w:name="Medium Shading 2 Accent 3" w:semiHidden="0" w:uiPriority="64" w:unhideWhenUsed="0"/>
+    <w:lsdException w:name="Medium List 1 Accent 3" w:semiHidden="0" w:uiPriority="65" w:unhideWhenUsed="0"/>
+    <w:lsdException w:name="Medium List 2 Accent 3" w:semiHidden="0" w:uiPriority="66" w:unhideWhenUsed="0"/>
+    <w:lsdException w:name="Medium Grid 1 Accent 3" w:semiHidden="0" w:uiPriority="67" w:unhideWhenUsed="0"/>
+    <w:lsdException w:name="Medium Grid 2 Accent 3" w:semiHidden="0" w:uiPriority="68" w:unhideWhenUsed="0"/>
+    <w:lsdException w:name="Medium Grid 3 Accent 3" w:semiHidden="0" w:uiPriority="69" w:unhideWhenUsed="0"/>
+    <w:lsdException w:name="Dark List Accent 3" w:semiHidden="0" w:uiPriority="70" w:unhideWhenUsed="0"/>
+    <w:lsdException w:name="Colorful Shading Accent 3" w:semiHidden="0" w:uiPriority="71" w:unhideWhenUsed="0"/>
+    <w:lsdException w:name="Colorful List Accent 3" w:semiHidden="0" w:uiPriority="72" w:unhideWhenUsed="0"/>
+    <w:lsdException w:name="Colorful Grid Accent 3" w:semiHidden="0" w:uiPriority="73" w:unhideWhenUsed="0"/>
+    <w:lsdException w:name="Light Shading Accent 4" w:semiHidden="0" w:uiPriority="60" w:unhideWhenUsed="0"/>
+    <w:lsdException w:name="Light List Accent 4" w:semiHidden="0" w:uiPriority="61" w:unhideWhenUsed="0"/>
+    <w:lsdException w:name="Light Grid Accent 4" w:semiHidden="0" w:uiPriority="62" w:unhideWhenUsed="0"/>
+    <w:lsdException w:name="Medium Shading 1 Accent 4" w:semiHidden="0" w:uiPriority="63" w:unhideWhenUsed="0"/>
+    <w:lsdException w:name="Medium Shading 2 Accent 4" w:semiHidden="0" w:uiPriority="64" w:unhideWhenUsed="0"/>
+    <w:lsdException w:name="Medium List 1 Accent 4" w:semiHidden="0" w:uiPriority="65" w:unhideWhenUsed="0"/>
+    <w:lsdException w:name="Medium List 2 Accent 4" w:semiHidden="0" w:uiPriority="66" w:unhideWhenUsed="0"/>
+    <w:lsdException w:name="Medium Grid 1 Accent 4" w:semiHidden="0" w:uiPriority="67" w:unhideWhenUsed="0"/>
+    <w:lsdException w:name="Medium Grid 2 Accent 4" w:semiHidden="0" w:uiPriority="68" w:unhideWhenUsed="0"/>
+    <w:lsdException w:name="Medium Grid 3 Accent 4" w:semiHidden="0" w:uiPriority="69" w:unhideWhenUsed="0"/>
+    <w:lsdException w:name="Dark List Accent 4" w:semiHidden="0" w:uiPriority="70" w:unhideWhenUsed="0"/>
+    <w:lsdException w:name="Colorful Shading Accent 4" w:semiHidden="0" w:uiPriority="71" w:unhideWhenUsed="0"/>
+    <w:lsdException w:name="Colorful List Accent 4" w:semiHidden="0" w:uiPriority="72" w:unhideWhenUsed="0"/>
+    <w:lsdException w:name="Colorful Grid Accent 4" w:semiHidden="0" w:uiPriority="73" w:unhideWhenUsed="0"/>
+    <w:lsdException w:name="Light Shading Accent 5" w:semiHidden="0" w:uiPriority="60" w:unhideWhenUsed="0"/>
+    <w:lsdException w:name="Light List Accent 5" w:semiHidden="0" w:uiPriority="61" w:unhideWhenUsed="0"/>
+    <w:lsdException w:name="Light Grid Accent 5" w:semiHidden="0" w:uiPriority="62" w:unhideWhenUsed="0"/>
+    <w:lsdException w:name="Medium Shading 1 Accent 5" w:semiHidden="0" w:uiPriority="63" w:unhideWhenUsed="0"/>
+    <w:lsdException w:name="Medium Shading 2 Accent 5" w:semiHidden="0" w:uiPriority="64" w:unhideWhenUsed="0"/>
+    <w:lsdException w:name="Medium List 1 Accent 5" w:semiHidden="0" w:uiPriority="65" w:unhideWhenUsed="0"/>
+    <w:lsdException w:name="Medium List 2 Accent 5" w:semiHidden="0" w:uiPriority="66" w:unhideWhenUsed="0"/>
+    <w:lsdException w:name="Medium Grid 1 Accent 5" w:semiHidden="0" w:uiPriority="67" w:unhideWhenUsed="0"/>
+    <w:lsdException w:name="Medium Grid 2 Accent 5" w:semiHidden="0" w:uiPriority="68" w:unhideWhenUsed="0"/>
+    <w:lsdException w:name="Medium Grid 3 Accent 5" w:semiHidden="0" w:uiPriority="69" w:unhideWhenUsed="0"/>
+    <w:lsdException w:name="Dark List Accent 5" w:semiHidden="0" w:uiPriority="70" w:unhideWhenUsed="0"/>
+    <w:lsdException w:name="Colorful Shading Accent 5" w:semiHidden="0" w:uiPriority="71" w:unhideWhenUsed="0"/>
+    <w:lsdException w:name="Colorful List Accent 5" w:semiHidden="0" w:uiPriority="72" w:unhideWhenUsed="0"/>
+    <w:lsdException w:name="Colorful Grid Accent 5" w:semiHidden="0" w:uiPriority="73" w:unhideWhenUsed="0"/>
+    <w:lsdException w:name="Light Shading Accent 6" w:semiHidden="0" w:uiPriority="60" w:unhideWhenUsed="0"/>
+    <w:lsdException w:name="Light List Accent 6" w:semiHidden="0" w:uiPriority="61" w:unhideWhenUsed="0"/>
+    <w:lsdException w:name="Light Grid Accent 6" w:semiHidden="0" w:uiPriority="62" w:unhideWhenUsed="0"/>
+    <w:lsdException w:name="Medium Shading 1 Accent 6" w:semiHidden="0" w:uiPriority="63" w:unhideWhenUsed="0"/>
+    <w:lsdException w:name="Medium Shading 2 Accent 6" w:semiHidden="0" w:uiPriority="64" w:unhideWhenUsed="0"/>
+    <w:lsdException w:name="Medium List 1 Accent 6" w:semiHidden="0" w:uiPriority="65" w:unhideWhenUsed="0"/>
+    <w:lsdException w:name="Medium List 2 Accent 6" w:semiHidden="0" w:uiPriority="66" w:unhideWhenUsed="0"/>
+    <w:lsdException w:name="Medium Grid 1 Accent 6" w:semiHidden="0" w:uiPriority="67" w:unhideWhenUsed="0"/>
+    <w:lsdException w:name="Medium Grid 2 Accent 6" w:semiHidden="0" w:uiPriority="68" w:unhideWhenUsed="0"/>
+    <w:lsdException w:name="Medium Grid 3 Accent 6" w:semiHidden="0" w:uiPriority="69" w:unhideWhenUsed="0"/>
+    <w:lsdException w:name="Dark List Accent 6" w:semiHidden="0" w:uiPriority="70" w:unhideWhenUsed="0"/>
+    <w:lsdException w:name="Colorful Shading Accent 6" w:semiHidden="0" w:uiPriority="71" w:unhideWhenUsed="0"/>
+    <w:lsdException w:name="Colorful List Accent 6" w:semiHidden="0" w:uiPriority="72" w:unhideWhenUsed="0"/>
+    <w:lsdException w:name="Colorful Grid Accent 6" w:semiHidden="0" w:uiPriority="73" w:unhideWhenUsed="0"/>
+    <w:lsdException w:name="Subtle Emphasis" w:semiHidden="0" w:uiPriority="19" w:unhideWhenUsed="0" w:qFormat="1"/>
+    <w:lsdException w:name="Intense Emphasis" w:semiHidden="0" w:uiPriority="21" w:unhideWhenUsed="0" w:qFormat="1"/>
+    <w:lsdException w:name="Subtle Reference" w:semiHidden="0" w:uiPriority="31" w:unhideWhenUsed="0" w:qFormat="1"/>
+    <w:lsdException w:name="Intense Reference" w:semiHidden="0" w:uiPriority="32" w:unhideWhenUsed="0" w:qFormat="1"/>
+    <w:lsdException w:name="Book Title" w:semiHidden="0" w:uiPriority="33" w:unhideWhenUsed="0" w:qFormat="1"/>
+    <w:lsdException w:name="Bibliography" w:uiPriority="37"/>
+    <w:lsdException w:name="TOC Heading" w:uiPriority="39" w:qFormat="1"/>
+  </w:latentStyles>
+  <w:style w:type="paragraph" w:default="1" w:styleId="Normal">
+    <w:name w:val="Normal"/>
+    <w:qFormat/>
+  </w:style>
+  <w:style w:type="paragraph" w:styleId="Ttulo1">
+    <w:name w:val="heading 1"/>
+    <w:basedOn w:val="Normal"/>
+    <w:next w:val="Normal"/>
+    <w:link w:val="Ttulo1Char"/>
+    <w:uiPriority w:val="9"/>
+    <w:qFormat/>
+    <w:rsid w:val="00184898"/>
+    <w:pPr>
+      <w:keepNext/>
+      <w:keepLines/>
+      <w:spacing w:before="480" w:after="0"/>
+      <w:outlineLvl w:val="0"/>
+    </w:pPr>
+    <w:rPr>
+      <w:rFonts w:ascii="Arial" w:eastAsiaTheme="majorEastAsia" w:hAnsi="Arial" w:cstheme="majorBidi"/>
+      <w:bCs/>
+      <w:sz w:val="28"/>
+      <w:szCs w:val="28"/>
+    </w:rPr>
+  </w:style>
+  <w:style w:type="paragraph" w:styleId="Ttulo2">
+    <w:name w:val="heading 2"/>
+    <w:basedOn w:val="Normal"/>
+    <w:next w:val="Normal"/>
+    <w:link w:val="Ttulo2Char"/>
+    <w:uiPriority w:val="9"/>
+    <w:unhideWhenUsed/>
+    <w:qFormat/>
+    <w:rsid w:val="00404915"/>
+    <w:pPr>
+      <w:keepNext/>
+      <w:keepLines/>
+      <w:spacing w:before="200" w:after="0"/>
+      <w:outlineLvl w:val="1"/>
+    </w:pPr>
+    <w:rPr>
+      <w:rFonts w:asciiTheme="majorHAnsi" w:eastAsiaTheme="majorEastAsia" w:hAnsiTheme="majorHAnsi" w:cstheme="majorBidi"/>
+      <w:b/>
+      <w:bCs/>
+      <w:sz w:val="26"/>
+      <w:szCs w:val="26"/>
+    </w:rPr>
+  </w:style>
+  <w:style w:type="paragraph" w:styleId="Ttulo3">
+    <w:name w:val="heading 3"/>
+    <w:basedOn w:val="Normal"/>
+    <w:next w:val="Normal"/>
+    <w:link w:val="Ttulo3Char"/>
+    <w:uiPriority w:val="9"/>
+    <w:unhideWhenUsed/>
+    <w:qFormat/>
+    <w:rsid w:val="006030EE"/>
+    <w:pPr>
+      <w:keepNext/>
+      <w:keepLines/>
+      <w:spacing w:before="200" w:after="0"/>
+      <w:outlineLvl w:val="2"/>
+    </w:pPr>
+    <w:rPr>
+      <w:rFonts w:asciiTheme="majorHAnsi" w:eastAsiaTheme="majorEastAsia" w:hAnsiTheme="majorHAnsi" w:cstheme="majorBidi"/>
+      <w:b/>
+      <w:bCs/>
+      <w:color w:val="4F81BD" w:themeColor="accent1"/>
+    </w:rPr>
+  </w:style>
+  <w:style w:type="paragraph" w:styleId="Ttulo4">
+    <w:name w:val="heading 4"/>
+    <w:basedOn w:val="Normal"/>
+    <w:next w:val="Normal"/>
+    <w:link w:val="Ttulo4Char"/>
+    <w:uiPriority w:val="9"/>
+    <w:semiHidden/>
+    <w:unhideWhenUsed/>
+    <w:qFormat/>
+    <w:rsid w:val="00351812"/>
+    <w:pPr>
+      <w:keepNext/>
+      <w:keepLines/>
+      <w:spacing w:before="40" w:after="0"/>
+      <w:outlineLvl w:val="3"/>
+    </w:pPr>
+    <w:rPr>
+      <w:rFonts w:asciiTheme="majorHAnsi" w:eastAsiaTheme="majorEastAsia" w:hAnsiTheme="majorHAnsi" w:cstheme="majorBidi"/>
+      <w:i/>
+      <w:iCs/>
+      <w:color w:val="365F91" w:themeColor="accent1" w:themeShade="BF"/>
+    </w:rPr>
+  </w:style>
+  <w:style w:type="paragraph" w:styleId="Ttulo6">
+    <w:name w:val="heading 6"/>
+    <w:basedOn w:val="Normal"/>
+    <w:next w:val="Normal"/>
+    <w:link w:val="Ttulo6Char"/>
+    <w:uiPriority w:val="9"/>
+    <w:semiHidden/>
+    <w:unhideWhenUsed/>
+    <w:qFormat/>
+    <w:rsid w:val="00302F52"/>
+    <w:pPr>
+      <w:keepNext/>
+      <w:keepLines/>
+      <w:spacing w:before="40" w:after="0"/>
+      <w:outlineLvl w:val="5"/>
+    </w:pPr>
+    <w:rPr>
+      <w:rFonts w:asciiTheme="majorHAnsi" w:eastAsiaTheme="majorEastAsia" w:hAnsiTheme="majorHAnsi" w:cstheme="majorBidi"/>
+      <w:color w:val="243F60" w:themeColor="accent1" w:themeShade="7F"/>
+    </w:rPr>
+  </w:style>
+  <w:style w:type="character" w:default="1" w:styleId="Fontepargpadro">
+    <w:name w:val="Default Paragraph Font"/>
+    <w:uiPriority w:val="1"/>
+    <w:semiHidden/>
+    <w:unhideWhenUsed/>
+  </w:style>
+  <w:style w:type="table" w:default="1" w:styleId="Tabelanormal">
+    <w:name w:val="Normal Table"/>
+    <w:uiPriority w:val="99"/>
+    <w:semiHidden/>
+    <w:unhideWhenUsed/>
+    <w:tblPr>
+      <w:tblInd w:w="0" w:type="dxa"/>
+      <w:tblCellMar>
+        <w:top w:w="0" w:type="dxa"/>
+        <w:left w:w="108" w:type="dxa"/>
+        <w:bottom w:w="0" w:type="dxa"/>
+        <w:right w:w="108" w:type="dxa"/>
+      </w:tblCellMar>
+    </w:tblPr>
+  </w:style>
+  <w:style w:type="numbering" w:default="1" w:styleId="Semlista">
+    <w:name w:val="No List"/>
+    <w:uiPriority w:val="99"/>
+    <w:semiHidden/>
+    <w:unhideWhenUsed/>
+  </w:style>
+  <w:style w:type="paragraph" w:styleId="Cabealho">
+    <w:name w:val="header"/>
+    <w:basedOn w:val="Normal"/>
+    <w:link w:val="CabealhoChar"/>
+    <w:unhideWhenUsed/>
+    <w:rsid w:val="003E25EB"/>
+    <w:pPr>
+      <w:tabs>
+        <w:tab w:val="center" w:pos="4252"/>
+        <w:tab w:val="right" w:pos="8504"/>
+      </w:tabs>
+      <w:spacing w:after="0" w:line="240" w:lineRule="auto"/>
+    </w:pPr>
+  </w:style>
+  <w:style w:type="character" w:customStyle="1" w:styleId="CabealhoChar">
+    <w:name w:val="Cabeçalho Char"/>
+    <w:basedOn w:val="Fontepargpadro"/>
+    <w:link w:val="Cabealho"/>
+    <w:uiPriority w:val="99"/>
+    <w:rsid w:val="003E25EB"/>
+  </w:style>
+  <w:style w:type="paragraph" w:styleId="Rodap">
+    <w:name w:val="footer"/>
+    <w:basedOn w:val="Normal"/>
+    <w:link w:val="RodapChar"/>
+    <w:uiPriority w:val="99"/>
+    <w:unhideWhenUsed/>
+    <w:rsid w:val="003E25EB"/>
+    <w:pPr>
+      <w:tabs>
+        <w:tab w:val="center" w:pos="4252"/>
+        <w:tab w:val="right" w:pos="8504"/>
+      </w:tabs>
+      <w:spacing w:after="0" w:line="240" w:lineRule="auto"/>
+    </w:pPr>
+  </w:style>
+  <w:style w:type="character" w:customStyle="1" w:styleId="RodapChar">
+    <w:name w:val="Rodapé Char"/>
+    <w:basedOn w:val="Fontepargpadro"/>
+    <w:link w:val="Rodap"/>
+    <w:uiPriority w:val="99"/>
+    <w:rsid w:val="003E25EB"/>
+  </w:style>
+  <w:style w:type="paragraph" w:styleId="Textodebalo">
+    <w:name w:val="Balloon Text"/>
+    <w:basedOn w:val="Normal"/>
+    <w:link w:val="TextodebaloChar"/>
+    <w:uiPriority w:val="99"/>
+    <w:semiHidden/>
+    <w:unhideWhenUsed/>
+    <w:rsid w:val="003E25EB"/>
+    <w:pPr>
+      <w:spacing w:after="0" w:line="240" w:lineRule="auto"/>
+    </w:pPr>
+    <w:rPr>
+      <w:rFonts w:ascii="Tahoma" w:hAnsi="Tahoma" w:cs="Tahoma"/>
+      <w:sz w:val="16"/>
+      <w:szCs w:val="16"/>
+    </w:rPr>
+  </w:style>
+  <w:style w:type="character" w:customStyle="1" w:styleId="TextodebaloChar">
+    <w:name w:val="Texto de balão Char"/>
+    <w:basedOn w:val="Fontepargpadro"/>
+    <w:link w:val="Textodebalo"/>
+    <w:uiPriority w:val="99"/>
+    <w:semiHidden/>
+    <w:rsid w:val="003E25EB"/>
+    <w:rPr>
+      <w:rFonts w:ascii="Tahoma" w:hAnsi="Tahoma" w:cs="Tahoma"/>
+      <w:sz w:val="16"/>
+      <w:szCs w:val="16"/>
+    </w:rPr>
+  </w:style>
+  <w:style w:type="paragraph" w:styleId="Corpodetexto">
+    <w:name w:val="Body Text"/>
+    <w:basedOn w:val="Normal"/>
+    <w:link w:val="CorpodetextoChar"/>
+    <w:rsid w:val="003E25EB"/>
+    <w:pPr>
+      <w:suppressAutoHyphens/>
+      <w:spacing w:before="120" w:after="0" w:line="360" w:lineRule="auto"/>
+      <w:jc w:val="center"/>
+    </w:pPr>
+    <w:rPr>
+      <w:rFonts w:ascii="Arial" w:eastAsia="Times New Roman" w:hAnsi="Arial" w:cs="Arial"/>
+      <w:b/>
+      <w:sz w:val="56"/>
+      <w:szCs w:val="24"/>
+      <w:lang w:eastAsia="ar-SA"/>
+    </w:rPr>
+  </w:style>
+  <w:style w:type="character" w:customStyle="1" w:styleId="CorpodetextoChar">
+    <w:name w:val="Corpo de texto Char"/>
+    <w:basedOn w:val="Fontepargpadro"/>
+    <w:link w:val="Corpodetexto"/>
+    <w:rsid w:val="003E25EB"/>
+    <w:rPr>
+      <w:rFonts w:ascii="Arial" w:eastAsia="Times New Roman" w:hAnsi="Arial" w:cs="Arial"/>
+      <w:b/>
+      <w:sz w:val="56"/>
+      <w:szCs w:val="24"/>
+      <w:lang w:eastAsia="ar-SA"/>
+    </w:rPr>
+  </w:style>
+  <w:style w:type="paragraph" w:styleId="PargrafodaLista">
+    <w:name w:val="List Paragraph"/>
+    <w:basedOn w:val="Normal"/>
+    <w:uiPriority w:val="34"/>
+    <w:qFormat/>
+    <w:rsid w:val="000F33B9"/>
+    <w:pPr>
+      <w:ind w:left="720"/>
+      <w:contextualSpacing/>
+    </w:pPr>
+  </w:style>
+  <w:style w:type="character" w:customStyle="1" w:styleId="Ttulo1Char">
+    <w:name w:val="Título 1 Char"/>
+    <w:basedOn w:val="Fontepargpadro"/>
+    <w:link w:val="Ttulo1"/>
+    <w:uiPriority w:val="9"/>
+    <w:rsid w:val="00184898"/>
+    <w:rPr>
+      <w:rFonts w:ascii="Arial" w:eastAsiaTheme="majorEastAsia" w:hAnsi="Arial" w:cstheme="majorBidi"/>
+      <w:bCs/>
+      <w:sz w:val="28"/>
+      <w:szCs w:val="28"/>
+    </w:rPr>
+  </w:style>
+  <w:style w:type="character" w:customStyle="1" w:styleId="Ttulo2Char">
+    <w:name w:val="Título 2 Char"/>
+    <w:basedOn w:val="Fontepargpadro"/>
+    <w:link w:val="Ttulo2"/>
+    <w:uiPriority w:val="9"/>
+    <w:rsid w:val="00404915"/>
+    <w:rPr>
+      <w:rFonts w:asciiTheme="majorHAnsi" w:eastAsiaTheme="majorEastAsia" w:hAnsiTheme="majorHAnsi" w:cstheme="majorBidi"/>
+      <w:b/>
+      <w:bCs/>
+      <w:sz w:val="26"/>
+      <w:szCs w:val="26"/>
+    </w:rPr>
+  </w:style>
+  <w:style w:type="paragraph" w:styleId="CabealhodoSumrio">
+    <w:name w:val="TOC Heading"/>
+    <w:basedOn w:val="Ttulo1"/>
+    <w:next w:val="Normal"/>
+    <w:uiPriority w:val="39"/>
+    <w:unhideWhenUsed/>
+    <w:qFormat/>
+    <w:rsid w:val="003A1550"/>
+    <w:pPr>
+      <w:outlineLvl w:val="9"/>
+    </w:pPr>
+    <w:rPr>
+      <w:rFonts w:asciiTheme="majorHAnsi" w:hAnsiTheme="majorHAnsi"/>
+      <w:b/>
+      <w:color w:val="365F91" w:themeColor="accent1" w:themeShade="BF"/>
+      <w:lang w:eastAsia="pt-BR"/>
+    </w:rPr>
+  </w:style>
+  <w:style w:type="paragraph" w:styleId="Sumrio1">
+    <w:name w:val="toc 1"/>
+    <w:basedOn w:val="Normal"/>
+    <w:next w:val="Normal"/>
+    <w:autoRedefine/>
+    <w:uiPriority w:val="39"/>
+    <w:unhideWhenUsed/>
+    <w:qFormat/>
+    <w:rsid w:val="00C31DC0"/>
+    <w:pPr>
+      <w:tabs>
+        <w:tab w:val="left" w:pos="440"/>
+        <w:tab w:val="right" w:leader="dot" w:pos="9061"/>
+      </w:tabs>
+      <w:spacing w:after="100"/>
+    </w:pPr>
+    <w:rPr>
+      <w:rFonts w:ascii="Arial" w:hAnsi="Arial" w:cs="Arial"/>
+      <w:b/>
+      <w:noProof/>
+    </w:rPr>
+  </w:style>
+  <w:style w:type="paragraph" w:styleId="Sumrio2">
+    <w:name w:val="toc 2"/>
+    <w:basedOn w:val="Normal"/>
+    <w:next w:val="Normal"/>
+    <w:autoRedefine/>
+    <w:uiPriority w:val="39"/>
+    <w:unhideWhenUsed/>
+    <w:qFormat/>
+    <w:rsid w:val="000852A8"/>
+    <w:pPr>
+      <w:tabs>
+        <w:tab w:val="left" w:pos="880"/>
+        <w:tab w:val="right" w:leader="dot" w:pos="9061"/>
+      </w:tabs>
+      <w:spacing w:after="100"/>
+      <w:ind w:left="220"/>
+    </w:pPr>
+    <w:rPr>
+      <w:rFonts w:ascii="Arial" w:hAnsi="Arial" w:cs="Arial"/>
+      <w:noProof/>
+      <w:szCs w:val="24"/>
+    </w:rPr>
+  </w:style>
+  <w:style w:type="character" w:styleId="Hyperlink">
+    <w:name w:val="Hyperlink"/>
+    <w:basedOn w:val="Fontepargpadro"/>
+    <w:uiPriority w:val="99"/>
+    <w:unhideWhenUsed/>
+    <w:rsid w:val="003A1550"/>
+    <w:rPr>
+      <w:color w:val="0000FF" w:themeColor="hyperlink"/>
+      <w:u w:val="single"/>
+    </w:rPr>
+  </w:style>
+  <w:style w:type="paragraph" w:styleId="Sumrio3">
+    <w:name w:val="toc 3"/>
+    <w:basedOn w:val="Normal"/>
+    <w:next w:val="Normal"/>
+    <w:autoRedefine/>
+    <w:uiPriority w:val="39"/>
+    <w:unhideWhenUsed/>
+    <w:qFormat/>
+    <w:rsid w:val="000852A8"/>
+    <w:pPr>
+      <w:tabs>
+        <w:tab w:val="left" w:pos="1320"/>
+        <w:tab w:val="right" w:leader="dot" w:pos="9061"/>
+      </w:tabs>
+      <w:spacing w:after="100"/>
+      <w:ind w:left="440"/>
+    </w:pPr>
+    <w:rPr>
+      <w:rFonts w:ascii="Arial" w:eastAsiaTheme="minorEastAsia" w:hAnsi="Arial" w:cs="Arial"/>
+      <w:noProof/>
+      <w:lang w:eastAsia="pt-BR"/>
+    </w:rPr>
+  </w:style>
+  <w:style w:type="character" w:customStyle="1" w:styleId="Ttulo3Char">
+    <w:name w:val="Título 3 Char"/>
+    <w:basedOn w:val="Fontepargpadro"/>
+    <w:link w:val="Ttulo3"/>
+    <w:uiPriority w:val="9"/>
+    <w:rsid w:val="006030EE"/>
+    <w:rPr>
+      <w:rFonts w:asciiTheme="majorHAnsi" w:eastAsiaTheme="majorEastAsia" w:hAnsiTheme="majorHAnsi" w:cstheme="majorBidi"/>
+      <w:b/>
+      <w:bCs/>
+      <w:color w:val="4F81BD" w:themeColor="accent1"/>
+    </w:rPr>
+  </w:style>
+  <w:style w:type="paragraph" w:styleId="SemEspaamento">
+    <w:name w:val="No Spacing"/>
+    <w:uiPriority w:val="1"/>
+    <w:qFormat/>
+    <w:rsid w:val="00BD010E"/>
+    <w:pPr>
+      <w:spacing w:after="0" w:line="240" w:lineRule="auto"/>
+    </w:pPr>
+  </w:style>
+  <w:style w:type="paragraph" w:styleId="NormalWeb">
+    <w:name w:val="Normal (Web)"/>
+    <w:basedOn w:val="Normal"/>
+    <w:uiPriority w:val="99"/>
+    <w:semiHidden/>
+    <w:unhideWhenUsed/>
+    <w:rsid w:val="005C4840"/>
+    <w:pPr>
+      <w:spacing w:before="100" w:beforeAutospacing="1" w:after="100" w:afterAutospacing="1" w:line="240" w:lineRule="auto"/>
+    </w:pPr>
+    <w:rPr>
+      <w:rFonts w:ascii="Times New Roman" w:eastAsia="Times New Roman" w:hAnsi="Times New Roman" w:cs="Times New Roman"/>
+      <w:sz w:val="24"/>
+      <w:szCs w:val="24"/>
+      <w:lang w:eastAsia="pt-BR"/>
+    </w:rPr>
+  </w:style>
+  <w:style w:type="character" w:customStyle="1" w:styleId="Ttulo4Char">
+    <w:name w:val="Título 4 Char"/>
+    <w:basedOn w:val="Fontepargpadro"/>
+    <w:link w:val="Ttulo4"/>
+    <w:uiPriority w:val="9"/>
+    <w:semiHidden/>
+    <w:rsid w:val="00351812"/>
+    <w:rPr>
+      <w:rFonts w:asciiTheme="majorHAnsi" w:eastAsiaTheme="majorEastAsia" w:hAnsiTheme="majorHAnsi" w:cstheme="majorBidi"/>
+      <w:i/>
+      <w:iCs/>
+      <w:color w:val="365F91" w:themeColor="accent1" w:themeShade="BF"/>
+    </w:rPr>
+  </w:style>
+  <w:style w:type="paragraph" w:customStyle="1" w:styleId="Default">
+    <w:name w:val="Default"/>
+    <w:rsid w:val="001C5B70"/>
+    <w:pPr>
+      <w:autoSpaceDE w:val="0"/>
+      <w:autoSpaceDN w:val="0"/>
+      <w:adjustRightInd w:val="0"/>
+      <w:spacing w:after="0" w:line="240" w:lineRule="auto"/>
+    </w:pPr>
+    <w:rPr>
+      <w:rFonts w:ascii="Times New Roman" w:hAnsi="Times New Roman" w:cs="Times New Roman"/>
+      <w:color w:val="000000"/>
+      <w:sz w:val="24"/>
+      <w:szCs w:val="24"/>
+    </w:rPr>
+  </w:style>
+  <w:style w:type="paragraph" w:styleId="Legenda">
+    <w:name w:val="caption"/>
+    <w:basedOn w:val="Normal"/>
+    <w:next w:val="Normal"/>
+    <w:uiPriority w:val="35"/>
+    <w:unhideWhenUsed/>
+    <w:qFormat/>
+    <w:rsid w:val="00B20A4C"/>
+    <w:pPr>
+      <w:spacing w:line="240" w:lineRule="auto"/>
+    </w:pPr>
+    <w:rPr>
+      <w:b/>
+      <w:bCs/>
+      <w:color w:val="4F81BD" w:themeColor="accent1"/>
+      <w:sz w:val="18"/>
+      <w:szCs w:val="18"/>
+    </w:rPr>
+  </w:style>
+  <w:style w:type="paragraph" w:styleId="ndicedeilustraes">
+    <w:name w:val="table of figures"/>
+    <w:basedOn w:val="Normal"/>
+    <w:next w:val="Normal"/>
+    <w:uiPriority w:val="99"/>
+    <w:unhideWhenUsed/>
+    <w:rsid w:val="00B20A4C"/>
+    <w:pPr>
+      <w:spacing w:after="0"/>
+    </w:pPr>
+  </w:style>
+  <w:style w:type="character" w:styleId="Forte">
+    <w:name w:val="Strong"/>
+    <w:basedOn w:val="Fontepargpadro"/>
+    <w:uiPriority w:val="22"/>
+    <w:qFormat/>
+    <w:rsid w:val="00CA612F"/>
+    <w:rPr>
+      <w:b/>
+      <w:bCs/>
+    </w:rPr>
+  </w:style>
+  <w:style w:type="character" w:customStyle="1" w:styleId="Ttulo6Char">
+    <w:name w:val="Título 6 Char"/>
+    <w:basedOn w:val="Fontepargpadro"/>
+    <w:link w:val="Ttulo6"/>
+    <w:uiPriority w:val="9"/>
+    <w:semiHidden/>
+    <w:rsid w:val="00302F52"/>
+    <w:rPr>
+      <w:rFonts w:asciiTheme="majorHAnsi" w:eastAsiaTheme="majorEastAsia" w:hAnsiTheme="majorHAnsi" w:cstheme="majorBidi"/>
+      <w:color w:val="243F60" w:themeColor="accent1" w:themeShade="7F"/>
+    </w:rPr>
+  </w:style>
+</w:styles>
+</file>
+
+<file path=word/stylesWithEffects.xml><?xml version="1.0" encoding="utf-8"?>
+<w:styles xmlns:wpc="http://schemas.microsoft.com/office/word/2010/wordprocessingCanvas" xmlns:mc="http://schemas.openxmlformats.org/markup-compatibility/2006" xmlns:o="urn:schemas-microsoft-com:office:office" xmlns:r="http://schemas.openxmlformats.org/officeDocument/2006/relationships" xmlns:m="http://schemas.openxmlformats.org/officeDocument/2006/math" xmlns:v="urn:schemas-microsoft-com:vml" xmlns:wp14="http://schemas.microsoft.com/office/word/2010/wordprocessingDrawing" xmlns:wp="http://schemas.openxmlformats.org/drawingml/2006/wordprocessingDrawing" xmlns:w10="urn:schemas-microsoft-com:office:word" xmlns:w="http://schemas.openxmlformats.org/wordprocessingml/2006/main" xmlns:w14="http://schemas.microsoft.com/office/word/2010/wordml" xmlns:wpg="http://schemas.microsoft.com/office/word/2010/wordprocessingGroup" xmlns:wpi="http://schemas.microsoft.com/office/word/2010/wordprocessingInk" xmlns:wne="http://schemas.microsoft.com/office/word/2006/wordml" xmlns:wps="http://schemas.microsoft.com/office/word/2010/wordprocessingShape" mc:Ignorable="w14 wp14">
+  <w:docDefaults>
+    <w:rPrDefault>
+      <w:rPr>
+        <w:rFonts w:asciiTheme="minorHAnsi" w:eastAsiaTheme="minorHAnsi" w:hAnsiTheme="minorHAnsi" w:cstheme="minorBidi"/>
+        <w:sz w:val="22"/>
+        <w:szCs w:val="22"/>
+        <w:lang w:val="pt-BR" w:eastAsia="en-US" w:bidi="ar-SA"/>
+      </w:rPr>
+    </w:rPrDefault>
+    <w:pPrDefault>
+      <w:pPr>
+        <w:spacing w:after="200" w:line="276" w:lineRule="auto"/>
+      </w:pPr>
+    </w:pPrDefault>
+  </w:docDefaults>
+  <w:latentStyles w:defLockedState="0" w:defUIPriority="99" w:defSemiHidden="1" w:defUnhideWhenUsed="1" w:defQFormat="0" w:count="267">
+    <w:lsdException w:name="Normal" w:semiHidden="0" w:uiPriority="0" w:unhideWhenUsed="0" w:qFormat="1"/>
+    <w:lsdException w:name="heading 1" w:semiHidden="0" w:uiPriority="9" w:unhideWhenUsed="0" w:qFormat="1"/>
+    <w:lsdException w:name="heading 2" w:uiPriority="9" w:qFormat="1"/>
+    <w:lsdException w:name="heading 3" w:uiPriority="9" w:qFormat="1"/>
+    <w:lsdException w:name="heading 4" w:uiPriority="9" w:qFormat="1"/>
+    <w:lsdException w:name="heading 5" w:uiPriority="9" w:qFormat="1"/>
+    <w:lsdException w:name="heading 6" w:uiPriority="9" w:qFormat="1"/>
+    <w:lsdException w:name="heading 7" w:uiPriority="9" w:qFormat="1"/>
+    <w:lsdException w:name="heading 8" w:uiPriority="9" w:qFormat="1"/>
+    <w:lsdException w:name="heading 9" w:uiPriority="9" w:qFormat="1"/>
+    <w:lsdException w:name="toc 1" w:uiPriority="39" w:qFormat="1"/>
+    <w:lsdException w:name="toc 2" w:uiPriority="39" w:qFormat="1"/>
+    <w:lsdException w:name="toc 3" w:uiPriority="39" w:qFormat="1"/>
+    <w:lsdException w:name="toc 4" w:uiPriority="39"/>
+    <w:lsdException w:name="toc 5" w:uiPriority="39"/>
+    <w:lsdException w:name="toc 6" w:uiPriority="39"/>
+    <w:lsdException w:name="toc 7" w:uiPriority="39"/>
+    <w:lsdException w:name="toc 8" w:uiPriority="39"/>
+    <w:lsdException w:name="toc 9" w:uiPriority="39"/>
+    <w:lsdException w:name="header" w:uiPriority="0"/>
+    <w:lsdException w:name="caption" w:uiPriority="35" w:qFormat="1"/>
+    <w:lsdException w:name="Title" w:semiHidden="0" w:uiPriority="10" w:unhideWhenUsed="0" w:qFormat="1"/>
+    <w:lsdException w:name="Default Paragraph Font" w:uiPriority="1"/>
+    <w:lsdException w:name="Body Text" w:uiPriority="0"/>
+    <w:lsdException w:name="Subtitle" w:semiHidden="0" w:uiPriority="11" w:unhideWhenUsed="0" w:qFormat="1"/>
+    <w:lsdException w:name="Strong" w:semiHidden="0" w:uiPriority="22" w:unhideWhenUsed="0" w:qFormat="1"/>
+    <w:lsdException w:name="Emphasis" w:semiHidden="0" w:uiPriority="20" w:unhideWhenUsed="0" w:qFormat="1"/>
+    <w:lsdException w:name="Table Grid" w:semiHidden="0" w:uiPriority="59" w:unhideWhenUsed="0"/>
+    <w:lsdException w:name="Placeholder Text" w:unhideWhenUsed="0"/>
+    <w:lsdException w:name="No Spacing" w:semiHidden="0" w:uiPriority="1" w:unhideWhenUsed="0" w:qFormat="1"/>
+    <w:lsdException w:name="Light Shading" w:semiHidden="0" w:uiPriority="60" w:unhideWhenUsed="0"/>
+    <w:lsdException w:name="Light List" w:semiHidden="0" w:uiPriority="61" w:unhideWhenUsed="0"/>
+    <w:lsdException w:name="Light Grid" w:semiHidden="0" w:uiPriority="62" w:unhideWhenUsed="0"/>
+    <w:lsdException w:name="Medium Shading 1" w:semiHidden="0" w:uiPriority="63" w:unhideWhenUsed="0"/>
+    <w:lsdException w:name="Medium Shading 2" w:semiHidden="0" w:uiPriority="64" w:unhideWhenUsed="0"/>
+    <w:lsdException w:name="Medium List 1" w:semiHidden="0" w:uiPriority="65" w:unhideWhenUsed="0"/>
+    <w:lsdException w:name="Medium List 2" w:semiHidden="0" w:uiPriority="66" w:unhideWhenUsed="0"/>
+    <w:lsdException w:name="Medium Grid 1" w:semiHidden="0" w:uiPriority="67" w:unhideWhenUsed="0"/>
+    <w:lsdException w:name="Medium Grid 2" w:semiHidden="0" w:uiPriority="68" w:unhideWhenUsed="0"/>
+    <w:lsdException w:name="Medium Grid 3" w:semiHidden="0" w:uiPriority="69" w:unhideWhenUsed="0"/>
+    <w:lsdException w:name="Dark List" w:semiHidden="0" w:uiPriority="70" w:unhideWhenUsed="0"/>
+    <w:lsdException w:name="Colorful Shading" w:semiHidden="0" w:uiPriority="71" w:unhideWhenUsed="0"/>
+    <w:lsdException w:name="Colorful List" w:semiHidden="0" w:uiPriority="72" w:unhideWhenUsed="0"/>
+    <w:lsdException w:name="Colorful Grid" w:semiHidden="0" w:uiPriority="73" w:unhideWhenUsed="0"/>
+    <w:lsdException w:name="Light Shading Accent 1" w:semiHidden="0" w:uiPriority="60" w:unhideWhenUsed="0"/>
+    <w:lsdException w:name="Light List Accent 1" w:semiHidden="0" w:uiPriority="61" w:unhideWhenUsed="0"/>
+    <w:lsdException w:name="Light Grid Accent 1" w:semiHidden="0" w:uiPriority="62" w:unhideWhenUsed="0"/>
+    <w:lsdException w:name="Medium Shading 1 Accent 1" w:semiHidden="0" w:uiPriority="63" w:unhideWhenUsed="0"/>
+    <w:lsdException w:name="Medium Shading 2 Accent 1" w:semiHidden="0" w:uiPriority="64" w:unhideWhenUsed="0"/>
+    <w:lsdException w:name="Medium List 1 Accent 1" w:semiHidden="0" w:uiPriority="65" w:unhideWhenUsed="0"/>
+    <w:lsdException w:name="Revision" w:unhideWhenUsed="0"/>
+    <w:lsdException w:name="List Paragraph" w:semiHidden="0" w:uiPriority="34" w:unhideWhenUsed="0" w:qFormat="1"/>
+    <w:lsdException w:name="Quote" w:semiHidden="0" w:uiPriority="29" w:unhideWhenUsed="0" w:qFormat="1"/>
+    <w:lsdException w:name="Intense Quote" w:semiHidden="0" w:uiPriority="30" w:unhideWhenUsed="0" w:qFormat="1"/>
+    <w:lsdException w:name="Medium List 2 Accent 1" w:semiHidden="0" w:uiPriority="66" w:unhideWhenUsed="0"/>
+    <w:lsdException w:name="Medium Grid 1 Accent 1" w:semiHidden="0" w:uiPriority="67" w:unhideWhenUsed="0"/>
+    <w:lsdException w:name="Medium Grid 2 Accent 1" w:semiHidden="0" w:uiPriority="68" w:unhideWhenUsed="0"/>
+    <w:lsdException w:name="Medium Grid 3 Accent 1" w:semiHidden="0" w:uiPriority="69" w:unhideWhenUsed="0"/>
+    <w:lsdException w:name="Dark List Accent 1" w:semiHidden="0" w:uiPriority="70" w:unhideWhenUsed="0"/>
+    <w:lsdException w:name="Colorful Shading Accent 1" w:semiHidden="0" w:uiPriority="71" w:unhideWhenUsed="0"/>
+    <w:lsdException w:name="Colorful List Accent 1" w:semiHidden="0" w:uiPriority="72" w:unhideWhenUsed="0"/>
+    <w:lsdException w:name="Colorful Grid Accent 1" w:semiHidden="0" w:uiPriority="73" w:unhideWhenUsed="0"/>
+    <w:lsdException w:name="Light Shading Accent 2" w:semiHidden="0" w:uiPriority="60" w:unhideWhenUsed="0"/>
+    <w:lsdException w:name="Light List Accent 2" w:semiHidden="0" w:uiPriority="61" w:unhideWhenUsed="0"/>
+    <w:lsdException w:name="Light Grid Accent 2" w:semiHidden="0" w:uiPriority="62" w:unhideWhenUsed="0"/>
+    <w:lsdException w:name="Medium Shading 1 Accent 2" w:semiHidden="0" w:uiPriority="63" w:unhideWhenUsed="0"/>
+    <w:lsdException w:name="Medium Shading 2 Accent 2" w:semiHidden="0" w:uiPriority="64" w:unhideWhenUsed="0"/>
+    <w:lsdException w:name="Medium List 1 Accent 2" w:semiHidden="0" w:uiPriority="65" w:unhideWhenUsed="0"/>
+    <w:lsdException w:name="Medium List 2 Accent 2" w:semiHidden="0" w:uiPriority="66" w:unhideWhenUsed="0"/>
+    <w:lsdException w:name="Medium Grid 1 Accent 2" w:semiHidden="0" w:uiPriority="67" w:unhideWhenUsed="0"/>
+    <w:lsdException w:name="Medium Grid 2 Accent 2" w:semiHidden="0" w:uiPriority="68" w:unhideWhenUsed="0"/>
+    <w:lsdException w:name="Medium Grid 3 Accent 2" w:semiHidden="0" w:uiPriority="69" w:unhideWhenUsed="0"/>
+    <w:lsdException w:name="Dark List Accent 2" w:semiHidden="0" w:uiPriority="70" w:unhideWhenUsed="0"/>
+    <w:lsdException w:name="Colorful Shading Accent 2" w:semiHidden="0" w:uiPriority="71" w:unhideWhenUsed="0"/>
+    <w:lsdException w:name="Colorful List Accent 2" w:semiHidden="0" w:uiPriority="72" w:unhideWhenUsed="0"/>
+    <w:lsdException w:name="Colorful Grid Accent 2" w:semiHidden="0" w:uiPriority="73" w:unhideWhenUsed="0"/>
+    <w:lsdException w:name="Light Shading Accent 3" w:semiHidden="0" w:uiPriority="60" w:unhideWhenUsed="0"/>
+    <w:lsdException w:name="Light List Accent 3" w:semiHidden="0" w:uiPriority="61" w:unhideWhenUsed="0"/>
+    <w:lsdException w:name="Light Grid Accent 3" w:semiHidden="0" w:uiPriority="62" w:unhideWhenUsed="0"/>
+    <w:lsdException w:name="Medium Shading 1 Accent 3" w:semiHidden="0" w:uiPriority="63" w:unhideWhenUsed="0"/>
+    <w:lsdException w:name="Medium Shading 2 Accent 3" w:semiHidden="0" w:uiPriority="64" w:unhideWhenUsed="0"/>
+    <w:lsdException w:name="Medium List 1 Accent 3" w:semiHidden="0" w:uiPriority="65" w:unhideWhenUsed="0"/>
+    <w:lsdException w:name="Medium List 2 Accent 3" w:semiHidden="0" w:uiPriority="66" w:unhideWhenUsed="0"/>
+    <w:lsdException w:name="Medium Grid 1 Accent 3" w:semiHidden="0" w:uiPriority="67" w:unhideWhenUsed="0"/>
+    <w:lsdException w:name="Medium Grid 2 Accent 3" w:semiHidden="0" w:uiPriority="68" w:unhideWhenUsed="0"/>
+    <w:lsdException w:name="Medium Grid 3 Accent 3" w:semiHidden="0" w:uiPriority="69" w:unhideWhenUsed="0"/>
+    <w:lsdException w:name="Dark List Accent 3" w:semiHidden="0" w:uiPriority="70" w:unhideWhenUsed="0"/>
+    <w:lsdException w:name="Colorful Shading Accent 3" w:semiHidden="0" w:uiPriority="71" w:unhideWhenUsed="0"/>
+    <w:lsdException w:name="Colorful List Accent 3" w:semiHidden="0" w:uiPriority="72" w:unhideWhenUsed="0"/>
+    <w:lsdException w:name="Colorful Grid Accent 3" w:semiHidden="0" w:uiPriority="73" w:unhideWhenUsed="0"/>
+    <w:lsdException w:name="Light Shading Accent 4" w:semiHidden="0" w:uiPriority="60" w:unhideWhenUsed="0"/>
+    <w:lsdException w:name="Light List Accent 4" w:semiHidden="0" w:uiPriority="61" w:unhideWhenUsed="0"/>
+    <w:lsdException w:name="Light Grid Accent 4" w:semiHidden="0" w:uiPriority="62" w:unhideWhenUsed="0"/>
+    <w:lsdException w:name="Medium Shading 1 Accent 4" w:semiHidden="0" w:uiPriority="63" w:unhideWhenUsed="0"/>
+    <w:lsdException w:name="Medium Shading 2 Accent 4" w:semiHidden="0" w:uiPriority="64" w:unhideWhenUsed="0"/>
+    <w:lsdException w:name="Medium List 1 Accent 4" w:semiHidden="0" w:uiPriority="65" w:unhideWhenUsed="0"/>
+    <w:lsdException w:name="Medium List 2 Accent 4" w:semiHidden="0" w:uiPriority="66" w:unhideWhenUsed="0"/>
+    <w:lsdException w:name="Medium Grid 1 Accent 4" w:semiHidden="0" w:uiPriority="67" w:unhideWhenUsed="0"/>
+    <w:lsdException w:name="Medium Grid 2 Accent 4" w:semiHidden="0" w:uiPriority="68" w:unhideWhenUsed="0"/>
+    <w:lsdException w:name="Medium Grid 3 Accent 4" w:semiHidden="0" w:uiPriority="69" w:unhideWhenUsed="0"/>
+    <w:lsdException w:name="Dark List Accent 4" w:semiHidden="0" w:uiPriority="70" w:unhideWhenUsed="0"/>
+    <w:lsdException w:name="Colorful Shading Accent 4" w:semiHidden="0" w:uiPriority="71" w:unhideWhenUsed="0"/>
+    <w:lsdException w:name="Colorful List Accent 4" w:semiHidden="0" w:uiPriority="72" w:unhideWhenUsed="0"/>
+    <w:lsdException w:name="Colorful Grid Accent 4" w:semiHidden="0" w:uiPriority="73" w:unhideWhenUsed="0"/>
+    <w:lsdException w:name="Light Shading Accent 5" w:semiHidden="0" w:uiPriority="60" w:unhideWhenUsed="0"/>
+    <w:lsdException w:name="Light List Accent 5" w:semiHidden="0" w:uiPriority="61" w:unhideWhenUsed="0"/>
+    <w:lsdException w:name="Light Grid Accent 5" w:semiHidden="0" w:uiPriority="62" w:unhideWhenUsed="0"/>
+    <w:lsdException w:name="Medium Shading 1 Accent 5" w:semiHidden="0" w:uiPriority="63" w:unhideWhenUsed="0"/>
+    <w:lsdException w:name="Medium Shading 2 Accent 5" w:semiHidden="0" w:uiPriority="64" w:unhideWhenUsed="0"/>
+    <w:lsdException w:name="Medium List 1 Accent 5" w:semiHidden="0" w:uiPriority="65" w:unhideWhenUsed="0"/>
+    <w:lsdException w:name="Medium List 2 Accent 5" w:semiHidden="0" w:uiPriority="66" w:unhideWhenUsed="0"/>
+    <w:lsdException w:name="Medium Grid 1 Accent 5" w:semiHidden="0" w:uiPriority="67" w:unhideWhenUsed="0"/>
+    <w:lsdException w:name="Medium Grid 2 Accent 5" w:semiHidden="0" w:uiPriority="68" w:unhideWhenUsed="0"/>
+    <w:lsdException w:name="Medium Grid 3 Accent 5" w:semiHidden="0" w:uiPriority="69" w:unhideWhenUsed="0"/>
+    <w:lsdException w:name="Dark List Accent 5" w:semiHidden="0" w:uiPriority="70" w:unhideWhenUsed="0"/>
+    <w:lsdException w:name="Colorful Shading Accent 5" w:semiHidden="0" w:uiPriority="71" w:unhideWhenUsed="0"/>
+    <w:lsdException w:name="Colorful List Accent 5" w:semiHidden="0" w:uiPriority="72" w:unhideWhenUsed="0"/>
+    <w:lsdException w:name="Colorful Grid Accent 5" w:semiHidden="0" w:uiPriority="73" w:unhideWhenUsed="0"/>
+    <w:lsdException w:name="Light Shading Accent 6" w:semiHidden="0" w:uiPriority="60" w:unhideWhenUsed="0"/>
+    <w:lsdException w:name="Light List Accent 6" w:semiHidden="0" w:uiPriority="61" w:unhideWhenUsed="0"/>
+    <w:lsdException w:name="Light Grid Accent 6" w:semiHidden="0" w:uiPriority="62" w:unhideWhenUsed="0"/>
+    <w:lsdException w:name="Medium Shading 1 Accent 6" w:semiHidden="0" w:uiPriority="63" w:unhideWhenUsed="0"/>
+    <w:lsdException w:name="Medium Shading 2 Accent 6" w:semiHidden="0" w:uiPriority="64" w:unhideWhenUsed="0"/>
+    <w:lsdException w:name="Medium List 1 Accent 6" w:semiHidden="0" w:uiPriority="65" w:unhideWhenUsed="0"/>
+    <w:lsdException w:name="Medium List 2 Accent 6" w:semiHidden="0" w:uiPriority="66" w:unhideWhenUsed="0"/>
+    <w:lsdException w:name="Medium Grid 1 Accent 6" w:semiHidden="0" w:uiPriority="67" w:unhideWhenUsed="0"/>
+    <w:lsdException w:name="Medium Grid 2 Accent 6" w:semiHidden="0" w:uiPriority="68" w:unhideWhenUsed="0"/>
+    <w:lsdException w:name="Medium Grid 3 Accent 6" w:semiHidden="0" w:uiPriority="69" w:unhideWhenUsed="0"/>
+    <w:lsdException w:name="Dark List Accent 6" w:semiHidden="0" w:uiPriority="70" w:unhideWhenUsed="0"/>
+    <w:lsdException w:name="Colorful Shading Accent 6" w:semiHidden="0" w:uiPriority="71" w:unhideWhenUsed="0"/>
+    <w:lsdException w:name="Colorful List Accent 6" w:semiHidden="0" w:uiPriority="72" w:unhideWhenUsed="0"/>
+    <w:lsdException w:name="Colorful Grid Accent 6" w:semiHidden="0" w:uiPriority="73" w:unhideWhenUsed="0"/>
+    <w:lsdException w:name="Subtle Emphasis" w:semiHidden="0" w:uiPriority="19" w:unhideWhenUsed="0" w:qFormat="1"/>
+    <w:lsdException w:name="Intense Emphasis" w:semiHidden="0" w:uiPriority="21" w:unhideWhenUsed="0" w:qFormat="1"/>
+    <w:lsdException w:name="Subtle Reference" w:semiHidden="0" w:uiPriority="31" w:unhideWhenUsed="0" w:qFormat="1"/>
+    <w:lsdException w:name="Intense Reference" w:semiHidden="0" w:uiPriority="32" w:unhideWhenUsed="0" w:qFormat="1"/>
+    <w:lsdException w:name="Book Title" w:semiHidden="0" w:uiPriority="33" w:unhideWhenUsed="0" w:qFormat="1"/>
+    <w:lsdException w:name="Bibliography" w:uiPriority="37"/>
+    <w:lsdException w:name="TOC Heading" w:uiPriority="39" w:qFormat="1"/>
   </w:latentStyles>
   <w:style w:type="paragraph" w:default="1" w:styleId="Normal">
     <w:name w:val="Normal"/>
@@ -7715,7 +8155,7 @@
 </file>
 
 <file path=customXml/itemProps1.xml><?xml version="1.0" encoding="utf-8"?>
-<ds:datastoreItem xmlns:ds="http://schemas.openxmlformats.org/officeDocument/2006/customXml" ds:itemID="{C1154A79-D573-4BD8-A267-F12D988D209D}">
+<ds:datastoreItem xmlns:ds="http://schemas.openxmlformats.org/officeDocument/2006/customXml" ds:itemID="{127D65AE-125F-4B79-A822-4F5BC98CB3BE}">
   <ds:schemaRefs>
     <ds:schemaRef ds:uri="http://schemas.openxmlformats.org/officeDocument/2006/bibliography"/>
   </ds:schemaRefs>

</xml_diff>